<commit_message>
code review B update
add image.
</commit_message>
<xml_diff>
--- a/homework/minesweepr_B/Code Review - Minefind B.docx
+++ b/homework/minesweepr_B/Code Review - Minefind B.docx
@@ -8,436 +8,449 @@
           <w:lang w:val="en-US"/>
         </w:rPr>
       </w:pPr>
-      <w:proofErr w:type="spellStart"/>
-      <w:r>
-        <w:rPr>
-          <w:lang w:val="en-US"/>
-        </w:rPr>
-        <w:t>Code</w:t>
-      </w:r>
-      <w:proofErr w:type="spellEnd"/>
-      <w:r>
-        <w:rPr>
+      <w:r>
+        <w:rPr>
+          <w:lang w:val="en-US"/>
+        </w:rPr>
+        <w:t xml:space="preserve">Code Review - Minefind </w:t>
+      </w:r>
+      <w:r>
+        <w:rPr>
+          <w:rFonts w:hint="eastAsia"/>
+          <w:lang w:val="en-US"/>
+        </w:rPr>
+        <w:t>B</w:t>
+      </w:r>
+    </w:p>
+    <w:p>
+      <w:pPr>
+        <w:rPr>
+          <w:lang w:val="en-US"/>
+        </w:rPr>
+      </w:pPr>
+    </w:p>
+    <w:p>
+      <w:pPr>
+        <w:rPr>
+          <w:lang w:val="en-US"/>
+        </w:rPr>
+      </w:pPr>
+      <w:r>
+        <w:rPr>
+          <w:rFonts w:hint="eastAsia"/>
+          <w:lang w:val="en-US"/>
+        </w:rPr>
+        <w:t>YJH</w:t>
+      </w:r>
+      <w:r>
+        <w:rPr>
+          <w:lang w:val="en-US"/>
+        </w:rPr>
+        <w:t xml:space="preserve"> ver</w:t>
+      </w:r>
+    </w:p>
+    <w:p>
+      <w:pPr>
+        <w:rPr>
+          <w:lang w:val="en-US"/>
+        </w:rPr>
+      </w:pPr>
+    </w:p>
+    <w:p>
+      <w:r>
+        <w:rPr>
+          <w:rFonts w:ascii="Arial Unicode MS" w:eastAsia="Arial Unicode MS" w:hAnsi="Arial Unicode MS" w:cs="Arial Unicode MS"/>
+        </w:rPr>
+        <w:t>1. 구성</w:t>
+      </w:r>
+    </w:p>
+    <w:p/>
+    <w:p>
+      <w:r>
+        <w:rPr>
+          <w:rFonts w:hint="eastAsia"/>
+        </w:rPr>
+        <w:t>Intro</w:t>
+      </w:r>
+      <w:r>
+        <w:br/>
+      </w:r>
+      <w:r>
+        <w:rPr>
+          <w:rFonts w:hint="eastAsia"/>
+        </w:rPr>
+        <w:t>Control</w:t>
+      </w:r>
+      <w:r>
+        <w:br/>
+      </w:r>
+      <w:r>
+        <w:rPr>
+          <w:rFonts w:hint="eastAsia"/>
+        </w:rPr>
+        <w:t>Search</w:t>
+      </w:r>
+    </w:p>
+    <w:p/>
+    <w:p>
+      <w:r>
+        <w:rPr>
+          <w:rFonts w:ascii="Arial Unicode MS" w:eastAsia="Arial Unicode MS" w:hAnsi="Arial Unicode MS" w:cs="Arial Unicode MS"/>
+        </w:rPr>
+        <w:t xml:space="preserve">2. 작동 </w:t>
+      </w:r>
+    </w:p>
+    <w:p>
+      <w:r>
+        <w:rPr>
+          <w:rFonts w:ascii="Arial Unicode MS" w:eastAsia="Arial Unicode MS" w:hAnsi="Arial Unicode MS" w:cs="Arial Unicode MS"/>
+        </w:rPr>
+        <w:t>Uml 참조</w:t>
+      </w:r>
+    </w:p>
+    <w:p>
+      <w:r>
+        <w:br w:type="page"/>
+      </w:r>
+    </w:p>
+    <w:p>
+      <w:r>
+        <w:rPr>
+          <w:rFonts w:ascii="Arial Unicode MS" w:eastAsia="Arial Unicode MS" w:hAnsi="Arial Unicode MS" w:cs="Arial Unicode MS"/>
+        </w:rPr>
+        <w:lastRenderedPageBreak/>
+        <w:t>3. 아쉬운점</w:t>
+      </w:r>
+    </w:p>
+    <w:p/>
+    <w:p>
+      <w:r>
+        <w:rPr>
+          <w:rFonts w:hint="eastAsia"/>
+        </w:rPr>
+        <w:t>-</w:t>
+      </w:r>
+      <w:r>
+        <w:rPr>
+          <w:rFonts w:hint="eastAsia"/>
+        </w:rPr>
+        <w:t>전반적으로 if , switch 등이</w:t>
+      </w:r>
+      <w:r>
+        <w:rPr>
+          <w:rFonts w:hint="eastAsia"/>
+        </w:rPr>
+        <w:t xml:space="preserve"> 매우 많아 </w:t>
+      </w:r>
+      <w:r>
+        <w:rPr>
+          <w:rFonts w:hint="eastAsia"/>
+        </w:rPr>
+        <w:t>순서와 로직을 알아보기 힘듬</w:t>
+      </w:r>
+    </w:p>
+    <w:p/>
+    <w:p>
+      <w:r>
+        <w:rPr>
+          <w:rFonts w:hint="eastAsia"/>
+        </w:rPr>
+        <w:t>-Application 의 정제된 코드에 익숙해진 것인지 초반 도입부의 나눠진 루프(메뉴선택)는 좋지않은 출력 및 전환 방법이라고 생각된다</w:t>
+      </w:r>
+      <w:r>
+        <w:rPr>
+          <w:rFonts w:hint="eastAsia"/>
+          <w:noProof/>
+        </w:rPr>
+        <w:drawing>
+          <wp:inline distT="0" distB="0" distL="0" distR="0" wp14:anchorId="120ADAEE" wp14:editId="173A0280">
+            <wp:extent cx="4495800" cy="666750"/>
+            <wp:effectExtent l="0" t="0" r="0" b="0"/>
+            <wp:docPr id="5" name="그림 5"/>
+            <wp:cNvGraphicFramePr>
+              <a:graphicFrameLocks xmlns:a="http://schemas.openxmlformats.org/drawingml/2006/main" noChangeAspect="1"/>
+            </wp:cNvGraphicFramePr>
+            <a:graphic xmlns:a="http://schemas.openxmlformats.org/drawingml/2006/main">
+              <a:graphicData uri="http://schemas.openxmlformats.org/drawingml/2006/picture">
+                <pic:pic xmlns:pic="http://schemas.openxmlformats.org/drawingml/2006/picture">
+                  <pic:nvPicPr>
+                    <pic:cNvPr id="0" name="Picture 5"/>
+                    <pic:cNvPicPr>
+                      <a:picLocks noChangeAspect="1" noChangeArrowheads="1"/>
+                    </pic:cNvPicPr>
+                  </pic:nvPicPr>
+                  <pic:blipFill>
+                    <a:blip r:embed="rId5">
+                      <a:extLst>
+                        <a:ext uri="{28A0092B-C50C-407E-A947-70E740481C1C}">
+                          <a14:useLocalDpi xmlns:a14="http://schemas.microsoft.com/office/drawing/2010/main" val="0"/>
+                        </a:ext>
+                      </a:extLst>
+                    </a:blip>
+                    <a:srcRect/>
+                    <a:stretch>
+                      <a:fillRect/>
+                    </a:stretch>
+                  </pic:blipFill>
+                  <pic:spPr bwMode="auto">
+                    <a:xfrm>
+                      <a:off x="0" y="0"/>
+                      <a:ext cx="4495800" cy="666750"/>
+                    </a:xfrm>
+                    <a:prstGeom prst="rect">
+                      <a:avLst/>
+                    </a:prstGeom>
+                    <a:noFill/>
+                    <a:ln>
+                      <a:noFill/>
+                    </a:ln>
+                  </pic:spPr>
+                </pic:pic>
+              </a:graphicData>
+            </a:graphic>
+          </wp:inline>
+        </w:drawing>
+      </w:r>
+    </w:p>
+    <w:p/>
+    <w:p>
+      <w:pPr>
+        <w:rPr>
+          <w:lang w:val="en-US"/>
+        </w:rPr>
+      </w:pPr>
+      <w:r>
+        <w:rPr>
+          <w:rFonts w:hint="eastAsia"/>
+          <w:lang w:val="en-US"/>
+        </w:rPr>
+        <w:t xml:space="preserve">- </w:t>
+      </w:r>
+      <w:r>
+        <w:rPr>
+          <w:rFonts w:hint="eastAsia"/>
+          <w:lang w:val="en-US"/>
+        </w:rPr>
+        <w:t>Control -&gt; move( int , int )</w:t>
+      </w:r>
+    </w:p>
+    <w:p>
+      <w:pPr>
+        <w:rPr>
+          <w:lang w:val="en-US"/>
+        </w:rPr>
+      </w:pPr>
+      <w:r>
+        <w:rPr>
+          <w:rFonts w:hint="eastAsia"/>
+          <w:lang w:val="en-US"/>
+        </w:rPr>
+        <w:t>if 분기점들을 case 에 넣을 수 있다.</w:t>
+      </w:r>
+      <w:r>
+        <w:rPr>
+          <w:noProof/>
+          <w:lang w:val="en-US"/>
+        </w:rPr>
+        <w:drawing>
+          <wp:inline distT="0" distB="0" distL="0" distR="0" wp14:anchorId="184A1774" wp14:editId="3D7A1D86">
+            <wp:extent cx="3987117" cy="1847850"/>
+            <wp:effectExtent l="0" t="0" r="0" b="0"/>
+            <wp:docPr id="2" name="그림 2"/>
+            <wp:cNvGraphicFramePr>
+              <a:graphicFrameLocks xmlns:a="http://schemas.openxmlformats.org/drawingml/2006/main" noChangeAspect="1"/>
+            </wp:cNvGraphicFramePr>
+            <a:graphic xmlns:a="http://schemas.openxmlformats.org/drawingml/2006/main">
+              <a:graphicData uri="http://schemas.openxmlformats.org/drawingml/2006/picture">
+                <pic:pic xmlns:pic="http://schemas.openxmlformats.org/drawingml/2006/picture">
+                  <pic:nvPicPr>
+                    <pic:cNvPr id="0" name="Picture 2"/>
+                    <pic:cNvPicPr>
+                      <a:picLocks noChangeAspect="1" noChangeArrowheads="1"/>
+                    </pic:cNvPicPr>
+                  </pic:nvPicPr>
+                  <pic:blipFill>
+                    <a:blip r:embed="rId6">
+                      <a:extLst>
+                        <a:ext uri="{28A0092B-C50C-407E-A947-70E740481C1C}">
+                          <a14:useLocalDpi xmlns:a14="http://schemas.microsoft.com/office/drawing/2010/main" val="0"/>
+                        </a:ext>
+                      </a:extLst>
+                    </a:blip>
+                    <a:srcRect/>
+                    <a:stretch>
+                      <a:fillRect/>
+                    </a:stretch>
+                  </pic:blipFill>
+                  <pic:spPr bwMode="auto">
+                    <a:xfrm>
+                      <a:off x="0" y="0"/>
+                      <a:ext cx="4035896" cy="1870457"/>
+                    </a:xfrm>
+                    <a:prstGeom prst="rect">
+                      <a:avLst/>
+                    </a:prstGeom>
+                    <a:noFill/>
+                    <a:ln>
+                      <a:noFill/>
+                    </a:ln>
+                  </pic:spPr>
+                </pic:pic>
+              </a:graphicData>
+            </a:graphic>
+          </wp:inline>
+        </w:drawing>
+      </w:r>
+    </w:p>
+    <w:p>
+      <w:pPr>
+        <w:rPr>
+          <w:lang w:val="en-US"/>
+        </w:rPr>
+      </w:pPr>
+    </w:p>
+    <w:p>
+      <w:pPr>
+        <w:rPr>
+          <w:lang w:val="en-US"/>
+        </w:rPr>
+      </w:pPr>
+      <w:r>
+        <w:rPr>
+          <w:rFonts w:hint="eastAsia"/>
+          <w:lang w:val="en-US"/>
+        </w:rPr>
+        <w:t>-Control -&gt; Select ( int , int )</w:t>
+      </w:r>
+    </w:p>
+    <w:p>
+      <w:pPr>
+        <w:rPr>
+          <w:lang w:val="en-US"/>
+        </w:rPr>
+      </w:pPr>
+      <w:r>
+        <w:rPr>
+          <w:rFonts w:hint="eastAsia"/>
+          <w:lang w:val="en-US"/>
+        </w:rPr>
+        <w:t>함수가 호출될 때마다 클래스가 선언되고 있다.</w:t>
+      </w:r>
+    </w:p>
+    <w:p>
+      <w:pPr>
+        <w:rPr>
+          <w:lang w:val="en-US"/>
+        </w:rPr>
+      </w:pPr>
+      <w:r>
+        <w:rPr>
+          <w:rFonts w:hint="eastAsia"/>
+          <w:lang w:val="en-US"/>
+        </w:rPr>
+        <w:t>컴파일러의 연산 건강상 좋지</w:t>
+      </w:r>
+      <w:r>
+        <w:rPr>
+          <w:rFonts w:hint="eastAsia"/>
           <w:lang w:val="en-US"/>
         </w:rPr>
         <w:t xml:space="preserve"> </w:t>
       </w:r>
-      <w:proofErr w:type="spellStart"/>
-      <w:r>
-        <w:rPr>
-          <w:lang w:val="en-US"/>
-        </w:rPr>
-        <w:t>Review</w:t>
-      </w:r>
-      <w:proofErr w:type="spellEnd"/>
-      <w:r>
-        <w:rPr>
-          <w:lang w:val="en-US"/>
-        </w:rPr>
-        <w:t xml:space="preserve"> - </w:t>
-      </w:r>
-      <w:proofErr w:type="spellStart"/>
-      <w:r>
-        <w:rPr>
-          <w:lang w:val="en-US"/>
-        </w:rPr>
-        <w:t>Minefind</w:t>
-      </w:r>
-      <w:proofErr w:type="spellEnd"/>
-      <w:r>
-        <w:rPr>
+      <w:r>
+        <w:rPr>
+          <w:rFonts w:hint="eastAsia"/>
+          <w:lang w:val="en-US"/>
+        </w:rPr>
+        <w:t>않아</w:t>
+      </w:r>
+      <w:r>
+        <w:rPr>
+          <w:rFonts w:hint="eastAsia"/>
           <w:lang w:val="en-US"/>
         </w:rPr>
         <w:t xml:space="preserve"> </w:t>
       </w:r>
-      <w:proofErr w:type="spellStart"/>
-      <w:r>
-        <w:rPr>
-          <w:rFonts w:hint="eastAsia"/>
-          <w:lang w:val="en-US"/>
-        </w:rPr>
-        <w:t>B</w:t>
-      </w:r>
-      <w:proofErr w:type="spellEnd"/>
-    </w:p>
-    <w:p>
-      <w:pPr>
-        <w:rPr>
-          <w:lang w:val="en-US"/>
-        </w:rPr>
-      </w:pPr>
-    </w:p>
-    <w:p>
-      <w:pPr>
-        <w:rPr>
-          <w:lang w:val="en-US"/>
-        </w:rPr>
-      </w:pPr>
-      <w:r>
-        <w:rPr>
-          <w:rFonts w:hint="eastAsia"/>
-          <w:lang w:val="en-US"/>
-        </w:rPr>
-        <w:t>YJH</w:t>
-      </w:r>
-      <w:r>
-        <w:rPr>
-          <w:lang w:val="en-US"/>
+      <w:r>
+        <w:rPr>
+          <w:rFonts w:hint="eastAsia"/>
+          <w:lang w:val="en-US"/>
+        </w:rPr>
+        <w:t>보인다.</w:t>
+      </w:r>
+    </w:p>
+    <w:p>
+      <w:pPr>
+        <w:rPr>
+          <w:lang w:val="en-US"/>
+        </w:rPr>
+      </w:pPr>
+      <w:r>
+        <w:rPr>
+          <w:noProof/>
         </w:rPr>
         <w:t xml:space="preserve"> </w:t>
       </w:r>
-      <w:proofErr w:type="spellStart"/>
-      <w:r>
-        <w:rPr>
-          <w:lang w:val="en-US"/>
-        </w:rPr>
-        <w:t>ver</w:t>
-      </w:r>
-      <w:proofErr w:type="spellEnd"/>
-    </w:p>
-    <w:p>
-      <w:pPr>
-        <w:rPr>
-          <w:lang w:val="en-US"/>
-        </w:rPr>
-      </w:pPr>
-    </w:p>
-    <w:p>
-      <w:r>
-        <w:rPr>
-          <w:rFonts w:ascii="Arial Unicode MS" w:eastAsia="Arial Unicode MS" w:hAnsi="Arial Unicode MS" w:cs="Arial Unicode MS"/>
-        </w:rPr>
-        <w:t>1. 구성</w:t>
-      </w:r>
-    </w:p>
-    <w:p/>
-    <w:p>
-      <w:proofErr w:type="spellStart"/>
-      <w:r>
-        <w:rPr>
-          <w:rFonts w:hint="eastAsia"/>
-        </w:rPr>
-        <w:t>Intro</w:t>
-      </w:r>
-      <w:proofErr w:type="spellEnd"/>
-      <w:r>
-        <w:br/>
-      </w:r>
-      <w:proofErr w:type="spellStart"/>
-      <w:r>
-        <w:rPr>
-          <w:rFonts w:hint="eastAsia"/>
-        </w:rPr>
-        <w:t>Control</w:t>
-      </w:r>
-      <w:proofErr w:type="spellEnd"/>
-      <w:r>
-        <w:br/>
-      </w:r>
-      <w:proofErr w:type="spellStart"/>
-      <w:r>
-        <w:rPr>
-          <w:rFonts w:hint="eastAsia"/>
-        </w:rPr>
-        <w:t>Search</w:t>
-      </w:r>
-      <w:proofErr w:type="spellEnd"/>
-    </w:p>
-    <w:p/>
-    <w:p>
-      <w:r>
-        <w:rPr>
-          <w:rFonts w:ascii="Arial Unicode MS" w:eastAsia="Arial Unicode MS" w:hAnsi="Arial Unicode MS" w:cs="Arial Unicode MS"/>
-        </w:rPr>
-        <w:t xml:space="preserve">2. 작동 </w:t>
-      </w:r>
-    </w:p>
-    <w:p>
-      <w:proofErr w:type="spellStart"/>
-      <w:r>
-        <w:rPr>
-          <w:rFonts w:ascii="Arial Unicode MS" w:eastAsia="Arial Unicode MS" w:hAnsi="Arial Unicode MS" w:cs="Arial Unicode MS"/>
-        </w:rPr>
-        <w:t>Uml</w:t>
-      </w:r>
-      <w:proofErr w:type="spellEnd"/>
-      <w:r>
-        <w:rPr>
-          <w:rFonts w:ascii="Arial Unicode MS" w:eastAsia="Arial Unicode MS" w:hAnsi="Arial Unicode MS" w:cs="Arial Unicode MS"/>
-        </w:rPr>
-        <w:t xml:space="preserve"> 참조</w:t>
-      </w:r>
-    </w:p>
-    <w:p>
-      <w:r>
-        <w:br w:type="page"/>
-      </w:r>
-    </w:p>
-    <w:p>
-      <w:r>
-        <w:rPr>
-          <w:rFonts w:ascii="Arial Unicode MS" w:eastAsia="Arial Unicode MS" w:hAnsi="Arial Unicode MS" w:cs="Arial Unicode MS"/>
-        </w:rPr>
-        <w:lastRenderedPageBreak/>
-        <w:t xml:space="preserve">3. </w:t>
-      </w:r>
-      <w:proofErr w:type="spellStart"/>
-      <w:r>
-        <w:rPr>
-          <w:rFonts w:ascii="Arial Unicode MS" w:eastAsia="Arial Unicode MS" w:hAnsi="Arial Unicode MS" w:cs="Arial Unicode MS"/>
-        </w:rPr>
-        <w:t>아쉬운점</w:t>
-      </w:r>
-      <w:proofErr w:type="spellEnd"/>
-    </w:p>
-    <w:p/>
-    <w:p>
-      <w:r>
-        <w:rPr>
-          <w:rFonts w:hint="eastAsia"/>
-        </w:rPr>
-        <w:t>-</w:t>
-      </w:r>
-      <w:proofErr w:type="gramStart"/>
-      <w:r>
-        <w:rPr>
-          <w:rFonts w:hint="eastAsia"/>
-        </w:rPr>
-        <w:t>전체적으로  C++</w:t>
-      </w:r>
-      <w:proofErr w:type="gramEnd"/>
-      <w:r>
-        <w:rPr>
-          <w:rFonts w:hint="eastAsia"/>
-        </w:rPr>
-        <w:t xml:space="preserve"> 이 아닌 C 하드코딩 같다. 순서와 로직을 알아보기 </w:t>
-      </w:r>
-      <w:proofErr w:type="spellStart"/>
-      <w:r>
-        <w:rPr>
-          <w:rFonts w:hint="eastAsia"/>
-        </w:rPr>
-        <w:t>힘듬</w:t>
-      </w:r>
-      <w:proofErr w:type="spellEnd"/>
-    </w:p>
-    <w:p>
-      <w:pPr>
-        <w:rPr>
-          <w:rFonts w:hint="eastAsia"/>
-        </w:rPr>
-      </w:pPr>
-    </w:p>
-    <w:p>
-      <w:r>
-        <w:rPr>
-          <w:rFonts w:hint="eastAsia"/>
-        </w:rPr>
-        <w:t>-</w:t>
-      </w:r>
-      <w:proofErr w:type="spellStart"/>
-      <w:proofErr w:type="gramStart"/>
-      <w:r>
-        <w:rPr>
-          <w:rFonts w:hint="eastAsia"/>
-        </w:rPr>
-        <w:t>Application</w:t>
-      </w:r>
-      <w:proofErr w:type="spellEnd"/>
-      <w:r>
-        <w:rPr>
-          <w:rFonts w:hint="eastAsia"/>
-        </w:rPr>
-        <w:t xml:space="preserve"> 의</w:t>
-      </w:r>
-      <w:proofErr w:type="gramEnd"/>
-      <w:r>
-        <w:rPr>
-          <w:rFonts w:hint="eastAsia"/>
-        </w:rPr>
-        <w:t xml:space="preserve"> 정제된 코드에 익숙해진 것인지 초반 도입부의 나눠진 루프(메뉴선택)는 좋지않은 출력 및 전환 방법이라고 생각된다</w:t>
-      </w:r>
-    </w:p>
-    <w:p>
-      <w:pPr>
-        <w:rPr>
-          <w:rFonts w:hint="eastAsia"/>
-        </w:rPr>
-      </w:pPr>
-    </w:p>
-    <w:p>
-      <w:pPr>
-        <w:rPr>
-          <w:rFonts w:hint="eastAsia"/>
-          <w:lang w:val="en-US"/>
-        </w:rPr>
-      </w:pPr>
-      <w:r>
-        <w:rPr>
-          <w:rFonts w:hint="eastAsia"/>
-          <w:lang w:val="en-US"/>
-        </w:rPr>
-        <w:t xml:space="preserve">- </w:t>
-      </w:r>
-      <w:proofErr w:type="spellStart"/>
-      <w:r>
-        <w:rPr>
-          <w:rFonts w:hint="eastAsia"/>
-          <w:lang w:val="en-US"/>
-        </w:rPr>
-        <w:t>Control</w:t>
-      </w:r>
-      <w:proofErr w:type="spellEnd"/>
-      <w:r>
-        <w:rPr>
-          <w:rFonts w:hint="eastAsia"/>
-          <w:lang w:val="en-US"/>
-        </w:rPr>
-        <w:t xml:space="preserve"> -&gt; </w:t>
-      </w:r>
-      <w:proofErr w:type="spellStart"/>
-      <w:proofErr w:type="gramStart"/>
-      <w:r>
-        <w:rPr>
-          <w:rFonts w:hint="eastAsia"/>
-          <w:lang w:val="en-US"/>
-        </w:rPr>
-        <w:t>move</w:t>
-      </w:r>
-      <w:proofErr w:type="spellEnd"/>
-      <w:r>
-        <w:rPr>
-          <w:rFonts w:hint="eastAsia"/>
-          <w:lang w:val="en-US"/>
-        </w:rPr>
-        <w:t xml:space="preserve">( </w:t>
-      </w:r>
-      <w:proofErr w:type="spellStart"/>
-      <w:r>
-        <w:rPr>
-          <w:rFonts w:hint="eastAsia"/>
-          <w:lang w:val="en-US"/>
-        </w:rPr>
-        <w:t>int</w:t>
-      </w:r>
-      <w:proofErr w:type="spellEnd"/>
-      <w:proofErr w:type="gramEnd"/>
-      <w:r>
-        <w:rPr>
-          <w:rFonts w:hint="eastAsia"/>
-          <w:lang w:val="en-US"/>
-        </w:rPr>
-        <w:t xml:space="preserve"> , </w:t>
-      </w:r>
-      <w:proofErr w:type="spellStart"/>
-      <w:r>
-        <w:rPr>
-          <w:rFonts w:hint="eastAsia"/>
-          <w:lang w:val="en-US"/>
-        </w:rPr>
-        <w:t>int</w:t>
-      </w:r>
-      <w:proofErr w:type="spellEnd"/>
-      <w:r>
-        <w:rPr>
-          <w:rFonts w:hint="eastAsia"/>
-          <w:lang w:val="en-US"/>
-        </w:rPr>
-        <w:t xml:space="preserve"> )</w:t>
-      </w:r>
-    </w:p>
-    <w:p>
-      <w:pPr>
-        <w:rPr>
-          <w:lang w:val="en-US"/>
-        </w:rPr>
-      </w:pPr>
-      <w:r>
-        <w:rPr>
-          <w:rFonts w:hint="eastAsia"/>
-          <w:lang w:val="en-US"/>
-        </w:rPr>
-        <w:t xml:space="preserve">이동을 담당하지만 정작 중요한 연산부분은 </w:t>
-      </w:r>
-      <w:proofErr w:type="spellStart"/>
-      <w:r>
-        <w:rPr>
-          <w:rFonts w:hint="eastAsia"/>
-          <w:lang w:val="en-US"/>
-        </w:rPr>
-        <w:t>Select</w:t>
-      </w:r>
-      <w:proofErr w:type="spellEnd"/>
-      <w:r>
-        <w:rPr>
-          <w:rFonts w:hint="eastAsia"/>
-          <w:lang w:val="en-US"/>
-        </w:rPr>
-        <w:t xml:space="preserve">() </w:t>
-      </w:r>
-      <w:proofErr w:type="spellStart"/>
-      <w:r>
-        <w:rPr>
-          <w:rFonts w:hint="eastAsia"/>
-          <w:lang w:val="en-US"/>
-        </w:rPr>
-        <w:t>한테</w:t>
-      </w:r>
-      <w:proofErr w:type="spellEnd"/>
-      <w:r>
-        <w:rPr>
-          <w:rFonts w:hint="eastAsia"/>
-          <w:lang w:val="en-US"/>
-        </w:rPr>
-        <w:t xml:space="preserve"> 떠넘겨 버렸다.</w:t>
-      </w:r>
-    </w:p>
-    <w:p>
-      <w:pPr>
-        <w:rPr>
-          <w:rFonts w:hint="eastAsia"/>
-          <w:lang w:val="en-US"/>
-        </w:rPr>
-      </w:pPr>
-    </w:p>
-    <w:p>
-      <w:pPr>
-        <w:rPr>
-          <w:lang w:val="en-US"/>
-        </w:rPr>
-      </w:pPr>
-      <w:r>
-        <w:rPr>
-          <w:rFonts w:hint="eastAsia"/>
-          <w:lang w:val="en-US"/>
-        </w:rPr>
-        <w:t>-</w:t>
-      </w:r>
-      <w:proofErr w:type="spellStart"/>
-      <w:r>
-        <w:rPr>
-          <w:rFonts w:hint="eastAsia"/>
-          <w:lang w:val="en-US"/>
-        </w:rPr>
-        <w:t>Control</w:t>
-      </w:r>
-      <w:proofErr w:type="spellEnd"/>
-      <w:r>
-        <w:rPr>
-          <w:rFonts w:hint="eastAsia"/>
-          <w:lang w:val="en-US"/>
-        </w:rPr>
-        <w:t xml:space="preserve"> -&gt; </w:t>
-      </w:r>
-      <w:proofErr w:type="spellStart"/>
-      <w:r>
-        <w:rPr>
-          <w:rFonts w:hint="eastAsia"/>
-          <w:lang w:val="en-US"/>
-        </w:rPr>
-        <w:t>Select</w:t>
-      </w:r>
-      <w:proofErr w:type="spellEnd"/>
+      <w:r>
+        <w:rPr>
+          <w:noProof/>
+        </w:rPr>
+        <w:drawing>
+          <wp:inline distT="0" distB="0" distL="0" distR="0" wp14:anchorId="76C3CA71" wp14:editId="503A3946">
+            <wp:extent cx="3019425" cy="638175"/>
+            <wp:effectExtent l="0" t="0" r="9525" b="9525"/>
+            <wp:docPr id="3" name="그림 3"/>
+            <wp:cNvGraphicFramePr>
+              <a:graphicFrameLocks xmlns:a="http://schemas.openxmlformats.org/drawingml/2006/main" noChangeAspect="1"/>
+            </wp:cNvGraphicFramePr>
+            <a:graphic xmlns:a="http://schemas.openxmlformats.org/drawingml/2006/main">
+              <a:graphicData uri="http://schemas.openxmlformats.org/drawingml/2006/picture">
+                <pic:pic xmlns:pic="http://schemas.openxmlformats.org/drawingml/2006/picture">
+                  <pic:nvPicPr>
+                    <pic:cNvPr id="0" name="Picture 3"/>
+                    <pic:cNvPicPr>
+                      <a:picLocks noChangeAspect="1" noChangeArrowheads="1"/>
+                    </pic:cNvPicPr>
+                  </pic:nvPicPr>
+                  <pic:blipFill>
+                    <a:blip r:embed="rId7">
+                      <a:extLst>
+                        <a:ext uri="{28A0092B-C50C-407E-A947-70E740481C1C}">
+                          <a14:useLocalDpi xmlns:a14="http://schemas.microsoft.com/office/drawing/2010/main" val="0"/>
+                        </a:ext>
+                      </a:extLst>
+                    </a:blip>
+                    <a:srcRect/>
+                    <a:stretch>
+                      <a:fillRect/>
+                    </a:stretch>
+                  </pic:blipFill>
+                  <pic:spPr bwMode="auto">
+                    <a:xfrm>
+                      <a:off x="0" y="0"/>
+                      <a:ext cx="3019425" cy="638175"/>
+                    </a:xfrm>
+                    <a:prstGeom prst="rect">
+                      <a:avLst/>
+                    </a:prstGeom>
+                    <a:noFill/>
+                    <a:ln>
+                      <a:noFill/>
+                    </a:ln>
+                  </pic:spPr>
+                </pic:pic>
+              </a:graphicData>
+            </a:graphic>
+          </wp:inline>
+        </w:drawing>
+      </w:r>
+    </w:p>
+    <w:p>
+      <w:pPr>
+        <w:rPr>
+          <w:lang w:val="en-US"/>
+        </w:rPr>
+      </w:pPr>
       <w:r>
         <w:rPr>
           <w:rFonts w:hint="eastAsia"/>
@@ -445,74 +458,19 @@
         </w:rPr>
         <w:t xml:space="preserve"> </w:t>
       </w:r>
-      <w:proofErr w:type="gramStart"/>
-      <w:r>
-        <w:rPr>
-          <w:rFonts w:hint="eastAsia"/>
-          <w:lang w:val="en-US"/>
-        </w:rPr>
-        <w:t xml:space="preserve">( </w:t>
-      </w:r>
-      <w:proofErr w:type="spellStart"/>
-      <w:r>
-        <w:rPr>
-          <w:rFonts w:hint="eastAsia"/>
-          <w:lang w:val="en-US"/>
-        </w:rPr>
-        <w:t>int</w:t>
-      </w:r>
-      <w:proofErr w:type="spellEnd"/>
-      <w:proofErr w:type="gramEnd"/>
-      <w:r>
-        <w:rPr>
-          <w:rFonts w:hint="eastAsia"/>
-          <w:lang w:val="en-US"/>
-        </w:rPr>
-        <w:t xml:space="preserve"> , </w:t>
-      </w:r>
-      <w:proofErr w:type="spellStart"/>
-      <w:r>
-        <w:rPr>
-          <w:rFonts w:hint="eastAsia"/>
-          <w:lang w:val="en-US"/>
-        </w:rPr>
-        <w:t>int</w:t>
-      </w:r>
-      <w:proofErr w:type="spellEnd"/>
-      <w:r>
-        <w:rPr>
-          <w:rFonts w:hint="eastAsia"/>
-          <w:lang w:val="en-US"/>
-        </w:rPr>
-        <w:t xml:space="preserve"> )</w:t>
-      </w:r>
-    </w:p>
-    <w:p>
-      <w:pPr>
-        <w:rPr>
-          <w:lang w:val="en-US"/>
-        </w:rPr>
-      </w:pPr>
-      <w:r>
-        <w:rPr>
-          <w:rFonts w:hint="eastAsia"/>
-          <w:lang w:val="en-US"/>
-        </w:rPr>
-        <w:t>함수가 호출될 때마다 클래스가 선언되고 있다.</w:t>
-      </w:r>
-    </w:p>
-    <w:p>
-      <w:pPr>
-        <w:rPr>
-          <w:lang w:val="en-US"/>
-        </w:rPr>
-      </w:pPr>
-      <w:r>
-        <w:rPr>
-          <w:rFonts w:hint="eastAsia"/>
-          <w:lang w:val="en-US"/>
-        </w:rPr>
-        <w:t>컴파일러의 연산 건강상 좋지</w:t>
+    </w:p>
+    <w:p>
+      <w:pPr>
+        <w:rPr>
+          <w:lang w:val="en-US"/>
+        </w:rPr>
+      </w:pPr>
+      <w:r>
+        <w:rPr>
+          <w:rFonts w:hint="eastAsia"/>
+          <w:lang w:val="en-US"/>
+        </w:rPr>
+        <w:t>지뢰를 밟았을 때 지뢰들을 출력해 주고 강제로 종료시켜</w:t>
       </w:r>
       <w:r>
         <w:rPr>
@@ -521,284 +479,41 @@
         </w:rPr>
         <w:t xml:space="preserve"> </w:t>
       </w:r>
-      <w:proofErr w:type="spellStart"/>
-      <w:r>
-        <w:rPr>
-          <w:rFonts w:hint="eastAsia"/>
-          <w:lang w:val="en-US"/>
-        </w:rPr>
-        <w:t>않아보인다</w:t>
-      </w:r>
-      <w:proofErr w:type="spellEnd"/>
-      <w:r>
-        <w:rPr>
-          <w:rFonts w:hint="eastAsia"/>
-          <w:lang w:val="en-US"/>
-        </w:rPr>
-        <w:t>.</w:t>
-      </w:r>
-    </w:p>
-    <w:p>
-      <w:pPr>
-        <w:rPr>
-          <w:rFonts w:hint="eastAsia"/>
-          <w:lang w:val="en-US"/>
-        </w:rPr>
-      </w:pPr>
-      <w:r>
-        <w:rPr>
-          <w:rFonts w:hint="eastAsia"/>
-          <w:lang w:val="en-US"/>
+      <w:r>
+        <w:rPr>
+          <w:rFonts w:hint="eastAsia"/>
+          <w:lang w:val="en-US"/>
+        </w:rPr>
+        <w:t>버린다</w:t>
+      </w:r>
+    </w:p>
+    <w:p>
+      <w:pPr>
+        <w:rPr>
+          <w:rFonts w:hint="eastAsia"/>
+          <w:lang w:val="en-US"/>
+        </w:rPr>
+      </w:pPr>
+      <w:r>
+        <w:rPr>
+          <w:rFonts w:hint="eastAsia"/>
+          <w:lang w:val="en-US"/>
+        </w:rPr>
+        <w:t>CMD 의 생명은 1개인듯 싶다.</w:t>
+      </w:r>
+      <w:r>
+        <w:rPr>
+          <w:noProof/>
         </w:rPr>
         <w:t xml:space="preserve"> </w:t>
       </w:r>
-    </w:p>
-    <w:p>
-      <w:pPr>
-        <w:rPr>
-          <w:lang w:val="en-US"/>
-        </w:rPr>
-      </w:pPr>
-      <w:r>
-        <w:rPr>
-          <w:rFonts w:hint="eastAsia"/>
-          <w:lang w:val="en-US"/>
-        </w:rPr>
-        <w:t xml:space="preserve">지뢰를 밟았을 때 지뢰들을 출력해 주고 강제로 </w:t>
-      </w:r>
-      <w:proofErr w:type="spellStart"/>
-      <w:r>
-        <w:rPr>
-          <w:rFonts w:hint="eastAsia"/>
-          <w:lang w:val="en-US"/>
-        </w:rPr>
-        <w:t>종료시켜버린다</w:t>
-      </w:r>
-      <w:proofErr w:type="spellEnd"/>
-      <w:r>
-        <w:rPr>
-          <w:rFonts w:hint="eastAsia"/>
-          <w:lang w:val="en-US"/>
-        </w:rPr>
-        <w:t>.</w:t>
-      </w:r>
-    </w:p>
-    <w:p>
-      <w:pPr>
-        <w:rPr>
-          <w:rFonts w:hint="eastAsia"/>
-          <w:lang w:val="en-US"/>
-        </w:rPr>
-      </w:pPr>
-      <w:proofErr w:type="gramStart"/>
-      <w:r>
-        <w:rPr>
-          <w:rFonts w:hint="eastAsia"/>
-          <w:lang w:val="en-US"/>
-        </w:rPr>
-        <w:t>CMD 의</w:t>
-      </w:r>
-      <w:proofErr w:type="gramEnd"/>
-      <w:r>
-        <w:rPr>
-          <w:rFonts w:hint="eastAsia"/>
-          <w:lang w:val="en-US"/>
-        </w:rPr>
-        <w:t xml:space="preserve"> 생명은 1개인듯 싶다.</w:t>
-      </w:r>
-    </w:p>
-    <w:p>
-      <w:pPr>
-        <w:rPr>
-          <w:lang w:val="en-US"/>
-        </w:rPr>
-      </w:pPr>
-    </w:p>
-    <w:p>
-      <w:pPr>
-        <w:rPr>
-          <w:lang w:val="en-US"/>
-        </w:rPr>
-      </w:pPr>
-      <w:r>
-        <w:rPr>
-          <w:rFonts w:hint="eastAsia"/>
-          <w:lang w:val="en-US"/>
-        </w:rPr>
-        <w:t xml:space="preserve">-  </w:t>
-      </w:r>
-      <w:proofErr w:type="spellStart"/>
-      <w:proofErr w:type="gramStart"/>
-      <w:r>
-        <w:rPr>
-          <w:rFonts w:hint="eastAsia"/>
-          <w:lang w:val="en-US"/>
-        </w:rPr>
-        <w:t>Define</w:t>
-      </w:r>
-      <w:proofErr w:type="spellEnd"/>
-      <w:r>
-        <w:rPr>
-          <w:rFonts w:hint="eastAsia"/>
-          <w:lang w:val="en-US"/>
-        </w:rPr>
-        <w:t xml:space="preserve"> :</w:t>
-      </w:r>
-      <w:proofErr w:type="gramEnd"/>
-      <w:r>
-        <w:rPr>
-          <w:rFonts w:hint="eastAsia"/>
-          <w:lang w:val="en-US"/>
-        </w:rPr>
-        <w:t xml:space="preserve">: </w:t>
-      </w:r>
-      <w:proofErr w:type="spellStart"/>
-      <w:r>
-        <w:rPr>
-          <w:rFonts w:hint="eastAsia"/>
-          <w:lang w:val="en-US"/>
-        </w:rPr>
-        <w:t>MapData</w:t>
-      </w:r>
-      <w:proofErr w:type="spellEnd"/>
-      <w:r>
-        <w:rPr>
-          <w:rFonts w:hint="eastAsia"/>
-          <w:lang w:val="en-US"/>
-        </w:rPr>
-        <w:t>[][][]</w:t>
-      </w:r>
-    </w:p>
-    <w:p>
-      <w:pPr>
-        <w:rPr>
-          <w:rFonts w:hint="eastAsia"/>
-          <w:lang w:val="en-US"/>
-        </w:rPr>
-      </w:pPr>
-      <w:proofErr w:type="spellStart"/>
-      <w:r>
-        <w:rPr>
-          <w:rFonts w:hint="eastAsia"/>
-          <w:lang w:val="en-US"/>
-        </w:rPr>
-        <w:t>비어있는</w:t>
-      </w:r>
-      <w:proofErr w:type="spellEnd"/>
-      <w:r>
-        <w:rPr>
-          <w:rFonts w:hint="eastAsia"/>
-          <w:lang w:val="en-US"/>
-        </w:rPr>
-        <w:t xml:space="preserve"> </w:t>
-      </w:r>
-      <w:proofErr w:type="spellStart"/>
-      <w:r>
-        <w:rPr>
-          <w:rFonts w:hint="eastAsia"/>
-          <w:lang w:val="en-US"/>
-        </w:rPr>
-        <w:t>맵과</w:t>
-      </w:r>
-      <w:proofErr w:type="spellEnd"/>
-      <w:r>
-        <w:rPr>
-          <w:rFonts w:hint="eastAsia"/>
-          <w:lang w:val="en-US"/>
-        </w:rPr>
-        <w:t xml:space="preserve"> </w:t>
-      </w:r>
-      <w:proofErr w:type="spellStart"/>
-      <w:r>
-        <w:rPr>
-          <w:rFonts w:hint="eastAsia"/>
-          <w:lang w:val="en-US"/>
-        </w:rPr>
-        <w:t>꽉차있는맵</w:t>
-      </w:r>
-      <w:proofErr w:type="spellEnd"/>
-      <w:r>
-        <w:rPr>
-          <w:rFonts w:hint="eastAsia"/>
-          <w:lang w:val="en-US"/>
-        </w:rPr>
-        <w:t xml:space="preserve"> 두가지가 있는데 </w:t>
-      </w:r>
-      <w:r>
-        <w:rPr>
-          <w:lang w:val="en-US"/>
-        </w:rPr>
-        <w:br/>
-      </w:r>
-      <w:r>
-        <w:rPr>
-          <w:rFonts w:hint="eastAsia"/>
-          <w:lang w:val="en-US"/>
-        </w:rPr>
-        <w:t xml:space="preserve">이런 닮은꼴의 배열을 비교하며 </w:t>
-      </w:r>
-      <w:proofErr w:type="spellStart"/>
-      <w:r>
-        <w:rPr>
-          <w:rFonts w:hint="eastAsia"/>
-          <w:lang w:val="en-US"/>
-        </w:rPr>
-        <w:t>연산시</w:t>
-      </w:r>
-      <w:proofErr w:type="spellEnd"/>
-      <w:r>
-        <w:rPr>
-          <w:rFonts w:hint="eastAsia"/>
-          <w:lang w:val="en-US"/>
-        </w:rPr>
-        <w:t xml:space="preserve"> </w:t>
-      </w:r>
-      <w:proofErr w:type="spellStart"/>
-      <w:r>
-        <w:rPr>
-          <w:rFonts w:hint="eastAsia"/>
-          <w:lang w:val="en-US"/>
-        </w:rPr>
-        <w:t>struct</w:t>
-      </w:r>
-      <w:proofErr w:type="spellEnd"/>
-      <w:r>
-        <w:rPr>
-          <w:rFonts w:hint="eastAsia"/>
-          <w:lang w:val="en-US"/>
-        </w:rPr>
-        <w:t xml:space="preserve"> 배열을 사용하여 좀더 깔끔할 </w:t>
-      </w:r>
-      <w:proofErr w:type="spellStart"/>
-      <w:r>
-        <w:rPr>
-          <w:rFonts w:hint="eastAsia"/>
-          <w:lang w:val="en-US"/>
-        </w:rPr>
-        <w:t>것같다</w:t>
-      </w:r>
-      <w:proofErr w:type="spellEnd"/>
-      <w:r>
-        <w:rPr>
-          <w:rFonts w:hint="eastAsia"/>
-          <w:lang w:val="en-US"/>
-        </w:rPr>
-        <w:t>.</w:t>
-      </w:r>
-    </w:p>
-    <w:p>
-      <w:pPr>
-        <w:rPr>
-          <w:lang w:val="en-US"/>
-        </w:rPr>
-      </w:pPr>
-    </w:p>
-    <w:p>
-      <w:pPr>
-        <w:rPr>
-          <w:lang w:val="en-US"/>
-        </w:rPr>
-      </w:pPr>
+      <w:r>
+        <w:rPr>
+          <w:rFonts w:hint="eastAsia"/>
+          <w:noProof/>
+        </w:rPr>
+        <w:t>메모리는 어떻게 될까.</w:t>
+      </w:r>
       <w:bookmarkStart w:id="0" w:name="_GoBack"/>
       <w:bookmarkEnd w:id="0"/>
     </w:p>
@@ -808,27 +523,208 @@
           <w:lang w:val="en-US"/>
         </w:rPr>
       </w:pPr>
-    </w:p>
-    <w:p>
-      <w:pPr>
-        <w:rPr>
-          <w:rFonts w:hint="eastAsia"/>
-          <w:lang w:val="en-US"/>
-        </w:rPr>
-      </w:pPr>
-    </w:p>
-    <w:p>
-      <w:pPr>
-        <w:rPr>
-          <w:rFonts w:hint="eastAsia"/>
-          <w:lang w:val="en-US"/>
-        </w:rPr>
-      </w:pPr>
-    </w:p>
-    <w:p>
-      <w:pPr>
-        <w:rPr>
-          <w:rFonts w:hint="eastAsia"/>
+      <w:r>
+        <w:rPr>
+          <w:noProof/>
+          <w:lang w:val="en-US"/>
+        </w:rPr>
+        <w:drawing>
+          <wp:inline distT="0" distB="0" distL="0" distR="0" wp14:anchorId="300C781F" wp14:editId="6969039E">
+            <wp:extent cx="4343400" cy="647700"/>
+            <wp:effectExtent l="0" t="0" r="0" b="0"/>
+            <wp:docPr id="4" name="그림 4"/>
+            <wp:cNvGraphicFramePr>
+              <a:graphicFrameLocks xmlns:a="http://schemas.openxmlformats.org/drawingml/2006/main" noChangeAspect="1"/>
+            </wp:cNvGraphicFramePr>
+            <a:graphic xmlns:a="http://schemas.openxmlformats.org/drawingml/2006/main">
+              <a:graphicData uri="http://schemas.openxmlformats.org/drawingml/2006/picture">
+                <pic:pic xmlns:pic="http://schemas.openxmlformats.org/drawingml/2006/picture">
+                  <pic:nvPicPr>
+                    <pic:cNvPr id="0" name="Picture 4"/>
+                    <pic:cNvPicPr>
+                      <a:picLocks noChangeAspect="1" noChangeArrowheads="1"/>
+                    </pic:cNvPicPr>
+                  </pic:nvPicPr>
+                  <pic:blipFill>
+                    <a:blip r:embed="rId8">
+                      <a:extLst>
+                        <a:ext uri="{28A0092B-C50C-407E-A947-70E740481C1C}">
+                          <a14:useLocalDpi xmlns:a14="http://schemas.microsoft.com/office/drawing/2010/main" val="0"/>
+                        </a:ext>
+                      </a:extLst>
+                    </a:blip>
+                    <a:srcRect/>
+                    <a:stretch>
+                      <a:fillRect/>
+                    </a:stretch>
+                  </pic:blipFill>
+                  <pic:spPr bwMode="auto">
+                    <a:xfrm>
+                      <a:off x="0" y="0"/>
+                      <a:ext cx="4343400" cy="647700"/>
+                    </a:xfrm>
+                    <a:prstGeom prst="rect">
+                      <a:avLst/>
+                    </a:prstGeom>
+                    <a:noFill/>
+                    <a:ln>
+                      <a:noFill/>
+                    </a:ln>
+                  </pic:spPr>
+                </pic:pic>
+              </a:graphicData>
+            </a:graphic>
+          </wp:inline>
+        </w:drawing>
+      </w:r>
+    </w:p>
+    <w:p>
+      <w:pPr>
+        <w:rPr>
+          <w:lang w:val="en-US"/>
+        </w:rPr>
+      </w:pPr>
+    </w:p>
+    <w:p>
+      <w:pPr>
+        <w:rPr>
+          <w:lang w:val="en-US"/>
+        </w:rPr>
+      </w:pPr>
+    </w:p>
+    <w:p>
+      <w:pPr>
+        <w:rPr>
+          <w:lang w:val="en-US"/>
+        </w:rPr>
+      </w:pPr>
+    </w:p>
+    <w:p>
+      <w:pPr>
+        <w:rPr>
+          <w:lang w:val="en-US"/>
+        </w:rPr>
+      </w:pPr>
+      <w:r>
+        <w:rPr>
+          <w:rFonts w:hint="eastAsia"/>
+          <w:lang w:val="en-US"/>
+        </w:rPr>
+        <w:t>-  Define :: MapData[][][]</w:t>
+      </w:r>
+    </w:p>
+    <w:p>
+      <w:pPr>
+        <w:rPr>
+          <w:lang w:val="en-US"/>
+        </w:rPr>
+      </w:pPr>
+      <w:r>
+        <w:rPr>
+          <w:rFonts w:hint="eastAsia"/>
+          <w:lang w:val="en-US"/>
+        </w:rPr>
+        <w:t xml:space="preserve">비어있는 맵과 꽉차있는맵 두가지가 있는데 </w:t>
+      </w:r>
+      <w:r>
+        <w:rPr>
+          <w:lang w:val="en-US"/>
+        </w:rPr>
+        <w:br/>
+      </w:r>
+      <w:r>
+        <w:rPr>
+          <w:rFonts w:hint="eastAsia"/>
+          <w:lang w:val="en-US"/>
+        </w:rPr>
+        <w:t>이런 닮은꼴의 배열을 비교하며 연산시 struct 배열을 사용하여 좀더 깔끔할 것같다.</w:t>
+      </w:r>
+    </w:p>
+    <w:p>
+      <w:pPr>
+        <w:rPr>
+          <w:lang w:val="en-US"/>
+        </w:rPr>
+      </w:pPr>
+      <w:r>
+        <w:rPr>
+          <w:noProof/>
+          <w:lang w:val="en-US"/>
+        </w:rPr>
+        <w:drawing>
+          <wp:inline distT="0" distB="0" distL="0" distR="0" wp14:anchorId="380EA165" wp14:editId="245279FB">
+            <wp:extent cx="5724525" cy="1419225"/>
+            <wp:effectExtent l="0" t="0" r="9525" b="9525"/>
+            <wp:docPr id="6" name="그림 6"/>
+            <wp:cNvGraphicFramePr>
+              <a:graphicFrameLocks xmlns:a="http://schemas.openxmlformats.org/drawingml/2006/main" noChangeAspect="1"/>
+            </wp:cNvGraphicFramePr>
+            <a:graphic xmlns:a="http://schemas.openxmlformats.org/drawingml/2006/main">
+              <a:graphicData uri="http://schemas.openxmlformats.org/drawingml/2006/picture">
+                <pic:pic xmlns:pic="http://schemas.openxmlformats.org/drawingml/2006/picture">
+                  <pic:nvPicPr>
+                    <pic:cNvPr id="0" name="Picture 6"/>
+                    <pic:cNvPicPr>
+                      <a:picLocks noChangeAspect="1" noChangeArrowheads="1"/>
+                    </pic:cNvPicPr>
+                  </pic:nvPicPr>
+                  <pic:blipFill>
+                    <a:blip r:embed="rId9">
+                      <a:extLst>
+                        <a:ext uri="{28A0092B-C50C-407E-A947-70E740481C1C}">
+                          <a14:useLocalDpi xmlns:a14="http://schemas.microsoft.com/office/drawing/2010/main" val="0"/>
+                        </a:ext>
+                      </a:extLst>
+                    </a:blip>
+                    <a:srcRect/>
+                    <a:stretch>
+                      <a:fillRect/>
+                    </a:stretch>
+                  </pic:blipFill>
+                  <pic:spPr bwMode="auto">
+                    <a:xfrm>
+                      <a:off x="0" y="0"/>
+                      <a:ext cx="5724525" cy="1419225"/>
+                    </a:xfrm>
+                    <a:prstGeom prst="rect">
+                      <a:avLst/>
+                    </a:prstGeom>
+                    <a:noFill/>
+                    <a:ln>
+                      <a:noFill/>
+                    </a:ln>
+                  </pic:spPr>
+                </pic:pic>
+              </a:graphicData>
+            </a:graphic>
+          </wp:inline>
+        </w:drawing>
+      </w:r>
+    </w:p>
+    <w:p>
+      <w:pPr>
+        <w:rPr>
+          <w:lang w:val="en-US"/>
+        </w:rPr>
+      </w:pPr>
+    </w:p>
+    <w:p>
+      <w:pPr>
+        <w:rPr>
+          <w:lang w:val="en-US"/>
+        </w:rPr>
+      </w:pPr>
+    </w:p>
+    <w:p>
+      <w:pPr>
+        <w:rPr>
+          <w:lang w:val="en-US"/>
+        </w:rPr>
+      </w:pPr>
+    </w:p>
+    <w:p>
+      <w:pPr>
+        <w:rPr>
           <w:lang w:val="en-US"/>
         </w:rPr>
       </w:pPr>
@@ -842,12 +738,16 @@
     <w:p>
       <w:pPr>
         <w:rPr>
-          <w:rFonts w:hint="eastAsia"/>
-          <w:lang w:val="en-US"/>
-        </w:rPr>
-      </w:pPr>
-    </w:p>
-    <w:p>
+          <w:lang w:val="en-US"/>
+        </w:rPr>
+      </w:pPr>
+    </w:p>
+    <w:p>
+      <w:pPr>
+        <w:rPr>
+          <w:rFonts w:ascii="Arial Unicode MS" w:hAnsi="Arial Unicode MS" w:cs="Arial Unicode MS" w:hint="eastAsia"/>
+        </w:rPr>
+      </w:pPr>
       <w:r>
         <w:rPr>
           <w:rFonts w:ascii="Arial Unicode MS" w:eastAsia="Arial Unicode MS" w:hAnsi="Arial Unicode MS" w:cs="Arial Unicode MS"/>
@@ -855,6 +755,7 @@
         <w:t>4. 좋은 점</w:t>
       </w:r>
     </w:p>
+    <w:p/>
     <w:sectPr>
       <w:pgSz w:w="11909" w:h="16834"/>
       <w:pgMar w:top="1440" w:right="1440" w:bottom="1440" w:left="1440" w:header="720" w:footer="720" w:gutter="0"/>

</xml_diff>

<commit_message>
Update Code Review - Minefind B.docx
</commit_message>
<xml_diff>
--- a/homework/minesweepr_B/Code Review - Minefind B.docx
+++ b/homework/minesweepr_B/Code Review - Minefind B.docx
@@ -1,6 +1,6 @@
 
 <file path=word/document.xml><?xml version="1.0" encoding="utf-8"?>
-<w:document xmlns:wpc="http://schemas.microsoft.com/office/word/2010/wordprocessingCanvas" xmlns:cx="http://schemas.microsoft.com/office/drawing/2014/chartex" xmlns:cx1="http://schemas.microsoft.com/office/drawing/2015/9/8/chartex" xmlns:cx2="http://schemas.microsoft.com/office/drawing/2015/10/21/chartex" xmlns:cx3="http://schemas.microsoft.com/office/drawing/2016/5/9/chartex" xmlns:cx4="http://schemas.microsoft.com/office/drawing/2016/5/10/chartex" xmlns:cx5="http://schemas.microsoft.com/office/drawing/2016/5/11/chartex" xmlns:cx6="http://schemas.microsoft.com/office/drawing/2016/5/12/chartex" xmlns:cx7="http://schemas.microsoft.com/office/drawing/2016/5/13/chartex" xmlns:cx8="http://schemas.microsoft.com/office/drawing/2016/5/14/chartex" xmlns:mc="http://schemas.openxmlformats.org/markup-compatibility/2006" xmlns:aink="http://schemas.microsoft.com/office/drawing/2016/ink" xmlns:am3d="http://schemas.microsoft.com/office/drawing/2017/model3d" xmlns:o="urn:schemas-microsoft-com:office:office" xmlns:r="http://schemas.openxmlformats.org/officeDocument/2006/relationships" xmlns:m="http://schemas.openxmlformats.org/officeDocument/2006/math" xmlns:v="urn:schemas-microsoft-com:vml" xmlns:wp14="http://schemas.microsoft.com/office/word/2010/wordprocessingDrawing" xmlns:wp="http://schemas.openxmlformats.org/drawingml/2006/wordprocessingDrawing" xmlns:w10="urn:schemas-microsoft-com:office:word" xmlns:w="http://schemas.openxmlformats.org/wordprocessingml/2006/main" xmlns:w14="http://schemas.microsoft.com/office/word/2010/wordml" xmlns:w15="http://schemas.microsoft.com/office/word/2012/wordml" xmlns:w16cid="http://schemas.microsoft.com/office/word/2016/wordml/cid" xmlns:w16se="http://schemas.microsoft.com/office/word/2015/wordml/symex" xmlns:wpg="http://schemas.microsoft.com/office/word/2010/wordprocessingGroup" xmlns:wpi="http://schemas.microsoft.com/office/word/2010/wordprocessingInk" xmlns:wne="http://schemas.microsoft.com/office/word/2006/wordml" xmlns:wps="http://schemas.microsoft.com/office/word/2010/wordprocessingShape" mc:Ignorable="w14 w15 w16se w16cid wp14">
+<w:document xmlns:wpc="http://schemas.microsoft.com/office/word/2010/wordprocessingCanvas" xmlns:cx="http://schemas.microsoft.com/office/drawing/2014/chartex" xmlns:mc="http://schemas.openxmlformats.org/markup-compatibility/2006" xmlns:o="urn:schemas-microsoft-com:office:office" xmlns:r="http://schemas.openxmlformats.org/officeDocument/2006/relationships" xmlns:m="http://schemas.openxmlformats.org/officeDocument/2006/math" xmlns:v="urn:schemas-microsoft-com:vml" xmlns:wp14="http://schemas.microsoft.com/office/word/2010/wordprocessingDrawing" xmlns:wp="http://schemas.openxmlformats.org/drawingml/2006/wordprocessingDrawing" xmlns:w10="urn:schemas-microsoft-com:office:word" xmlns:w="http://schemas.openxmlformats.org/wordprocessingml/2006/main" xmlns:w14="http://schemas.microsoft.com/office/word/2010/wordml" xmlns:w15="http://schemas.microsoft.com/office/word/2012/wordml" xmlns:w16se="http://schemas.microsoft.com/office/word/2015/wordml/symex" xmlns:wpg="http://schemas.microsoft.com/office/word/2010/wordprocessingGroup" xmlns:wpi="http://schemas.microsoft.com/office/word/2010/wordprocessingInk" xmlns:wne="http://schemas.microsoft.com/office/word/2006/wordml" xmlns:wps="http://schemas.microsoft.com/office/word/2010/wordprocessingShape" mc:Ignorable="w14 w15 w16se wp14">
   <w:background w:color="0D0D0D" w:themeColor="text1" w:themeTint="F2"/>
   <w:body>
     <w:p>
@@ -283,6 +283,7 @@
         <w:rPr>
           <w:rFonts w:ascii="휴먼모음T" w:eastAsia="휴먼모음T" w:hint="eastAsia"/>
           <w:noProof/>
+          <w:lang w:val="en-US"/>
         </w:rPr>
         <w:drawing>
           <wp:inline distT="0" distB="0" distL="0" distR="0" wp14:anchorId="037B3E4A" wp14:editId="6ED1FED9">
@@ -352,6 +353,26 @@
         </w:rPr>
         <w:t>들은</w:t>
       </w:r>
+      <w:r>
+        <w:rPr>
+          <w:rFonts w:ascii="휴먼모음T" w:eastAsia="휴먼모음T" w:hint="eastAsia"/>
+        </w:rPr>
+        <w:t xml:space="preserve"> </w:t>
+      </w:r>
+      <w:proofErr w:type="gramStart"/>
+      <w:r>
+        <w:rPr>
+          <w:rFonts w:ascii="휴먼모음T" w:eastAsia="휴먼모음T" w:hint="eastAsia"/>
+        </w:rPr>
+        <w:t>( Level</w:t>
+      </w:r>
+      <w:proofErr w:type="gramEnd"/>
+      <w:r>
+        <w:rPr>
+          <w:rFonts w:ascii="휴먼모음T" w:eastAsia="휴먼모음T" w:hint="eastAsia"/>
+        </w:rPr>
+        <w:t>() 주목 )</w:t>
+      </w:r>
     </w:p>
     <w:p>
       <w:pPr>
@@ -363,6 +384,7 @@
         <w:rPr>
           <w:rFonts w:ascii="휴먼모음T" w:eastAsia="휴먼모음T"/>
           <w:noProof/>
+          <w:lang w:val="en-US"/>
         </w:rPr>
         <w:drawing>
           <wp:inline distT="0" distB="0" distL="0" distR="0" wp14:anchorId="16694176" wp14:editId="5B7DD576">
@@ -453,7 +475,7 @@
     <w:p>
       <w:pPr>
         <w:rPr>
-          <w:rFonts w:ascii="휴먼모음T" w:eastAsia="휴먼모음T" w:hint="eastAsia"/>
+          <w:rFonts w:ascii="휴먼모음T" w:eastAsia="휴먼모음T"/>
         </w:rPr>
       </w:pPr>
       <w:r>
@@ -483,7 +505,7 @@
           <w:rFonts w:ascii="휴먼모음T" w:eastAsia="휴먼모음T" w:hint="eastAsia"/>
           <w:lang w:val="en-US"/>
         </w:rPr>
-        <w:t xml:space="preserve">- </w:t>
+        <w:t>- Intro</w:t>
       </w:r>
       <w:proofErr w:type="gramStart"/>
       <w:r>
@@ -491,7 +513,7 @@
           <w:rFonts w:ascii="휴먼모음T" w:eastAsia="휴먼모음T" w:hint="eastAsia"/>
           <w:lang w:val="en-US"/>
         </w:rPr>
-        <w:t>Intro::</w:t>
+        <w:t>::</w:t>
       </w:r>
       <w:proofErr w:type="gramEnd"/>
       <w:r>
@@ -577,7 +599,7 @@
           <w:rFonts w:ascii="휴먼모음T" w:eastAsia="휴먼모음T" w:hint="eastAsia"/>
           <w:lang w:val="en-US"/>
         </w:rPr>
-        <w:t xml:space="preserve">플레이할 난이도를 정하는 함수이지만 위에는 </w:t>
+        <w:t>플레이할 난이도를 정하는 함수이지만 위에는 출력문</w:t>
       </w:r>
       <w:proofErr w:type="gramStart"/>
       <w:r>
@@ -585,7 +607,7 @@
           <w:rFonts w:ascii="휴먼모음T" w:eastAsia="휴먼모음T" w:hint="eastAsia"/>
           <w:lang w:val="en-US"/>
         </w:rPr>
-        <w:t>출력문(</w:t>
+        <w:t>(</w:t>
       </w:r>
       <w:r>
         <w:rPr>
@@ -642,7 +664,7 @@
     <w:p>
       <w:pPr>
         <w:rPr>
-          <w:rFonts w:ascii="휴먼모음T" w:eastAsia="휴먼모음T" w:hint="eastAsia"/>
+          <w:rFonts w:ascii="휴먼모음T" w:eastAsia="휴먼모음T"/>
           <w:lang w:val="en-US"/>
         </w:rPr>
       </w:pPr>
@@ -666,7 +688,7 @@
           <w:rFonts w:ascii="휴먼모음T" w:eastAsia="휴먼모음T" w:hint="eastAsia"/>
           <w:lang w:val="en-US"/>
         </w:rPr>
-        <w:t xml:space="preserve">Control -&gt; </w:t>
+        <w:t>Control -&gt; move</w:t>
       </w:r>
       <w:proofErr w:type="gramStart"/>
       <w:r>
@@ -674,7 +696,7 @@
           <w:rFonts w:ascii="휴먼모음T" w:eastAsia="휴먼모음T" w:hint="eastAsia"/>
           <w:lang w:val="en-US"/>
         </w:rPr>
-        <w:t>move( int</w:t>
+        <w:t>( int</w:t>
       </w:r>
       <w:proofErr w:type="gramEnd"/>
       <w:r>
@@ -766,12 +788,10 @@
     <w:p>
       <w:pPr>
         <w:rPr>
-          <w:rFonts w:ascii="휴먼모음T" w:eastAsia="휴먼모음T" w:hint="eastAsia"/>
-          <w:lang w:val="en-US"/>
-        </w:rPr>
-      </w:pPr>
-      <w:bookmarkStart w:id="0" w:name="_GoBack"/>
-      <w:bookmarkEnd w:id="0"/>
+          <w:rFonts w:ascii="휴먼모음T" w:eastAsia="휴먼모음T"/>
+          <w:lang w:val="en-US"/>
+        </w:rPr>
+      </w:pPr>
     </w:p>
     <w:p>
       <w:pPr>
@@ -815,6 +835,7 @@
         <w:rPr>
           <w:rFonts w:ascii="휴먼모음T" w:eastAsia="휴먼모음T" w:hint="eastAsia"/>
           <w:noProof/>
+          <w:lang w:val="en-US"/>
         </w:rPr>
         <w:drawing>
           <wp:inline distT="0" distB="0" distL="0" distR="0" wp14:anchorId="1B1E04C7" wp14:editId="69AA1364">
@@ -898,15 +919,15 @@
     <w:p>
       <w:pPr>
         <w:rPr>
-          <w:rFonts w:ascii="휴먼모음T" w:eastAsia="휴먼모음T" w:hint="eastAsia"/>
-          <w:lang w:val="en-US"/>
-        </w:rPr>
-      </w:pPr>
-    </w:p>
-    <w:p>
-      <w:pPr>
-        <w:rPr>
-          <w:rFonts w:ascii="휴먼모음T" w:eastAsia="휴먼모음T" w:hint="eastAsia"/>
+          <w:rFonts w:ascii="휴먼모음T" w:eastAsia="휴먼모음T"/>
+          <w:lang w:val="en-US"/>
+        </w:rPr>
+      </w:pPr>
+    </w:p>
+    <w:p>
+      <w:pPr>
+        <w:rPr>
+          <w:rFonts w:ascii="휴먼모음T" w:eastAsia="휴먼모음T"/>
           <w:lang w:val="en-US"/>
         </w:rPr>
       </w:pPr>
@@ -999,24 +1020,24 @@
     <w:p>
       <w:pPr>
         <w:rPr>
-          <w:rFonts w:ascii="휴먼모음T" w:eastAsia="휴먼모음T" w:hint="eastAsia"/>
-          <w:lang w:val="en-US"/>
-        </w:rPr>
-      </w:pPr>
-    </w:p>
-    <w:p>
-      <w:pPr>
-        <w:rPr>
-          <w:rFonts w:ascii="휴먼모음T" w:eastAsia="휴먼모음T"/>
-          <w:lang w:val="en-US"/>
-        </w:rPr>
-      </w:pPr>
-      <w:r>
-        <w:rPr>
-          <w:rFonts w:ascii="휴먼모음T" w:eastAsia="휴먼모음T" w:hint="eastAsia"/>
-          <w:lang w:val="en-US"/>
-        </w:rPr>
-        <w:t xml:space="preserve">- </w:t>
+          <w:rFonts w:ascii="휴먼모음T" w:eastAsia="휴먼모음T"/>
+          <w:lang w:val="en-US"/>
+        </w:rPr>
+      </w:pPr>
+    </w:p>
+    <w:p>
+      <w:pPr>
+        <w:rPr>
+          <w:rFonts w:ascii="휴먼모음T" w:eastAsia="휴먼모음T"/>
+          <w:lang w:val="en-US"/>
+        </w:rPr>
+      </w:pPr>
+      <w:r>
+        <w:rPr>
+          <w:rFonts w:ascii="휴먼모음T" w:eastAsia="휴먼모음T" w:hint="eastAsia"/>
+          <w:lang w:val="en-US"/>
+        </w:rPr>
+        <w:t>- Search</w:t>
       </w:r>
       <w:proofErr w:type="gramStart"/>
       <w:r>
@@ -1024,7 +1045,341 @@
           <w:rFonts w:ascii="휴먼모음T" w:eastAsia="휴먼모음T" w:hint="eastAsia"/>
           <w:lang w:val="en-US"/>
         </w:rPr>
-        <w:t>Define::</w:t>
+        <w:t>::</w:t>
+      </w:r>
+      <w:proofErr w:type="gramEnd"/>
+      <w:r>
+        <w:rPr>
+          <w:rFonts w:ascii="휴먼모음T" w:eastAsia="휴먼모음T" w:hint="eastAsia"/>
+          <w:lang w:val="en-US"/>
+        </w:rPr>
+        <w:t>Find()</w:t>
+      </w:r>
+      <w:r>
+        <w:rPr>
+          <w:rFonts w:ascii="휴먼모음T" w:eastAsia="휴먼모음T" w:hint="eastAsia"/>
+          <w:lang w:val="en-US"/>
+        </w:rPr>
+        <w:pict w14:anchorId="27BE2BC1">
+          <v:shapetype id="_x0000_t75" coordsize="21600,21600" o:spt="75" o:preferrelative="t" path="m@4@5l@4@11@9@11@9@5xe" filled="f" stroked="f">
+            <v:stroke joinstyle="miter"/>
+            <v:formulas>
+              <v:f eqn="if lineDrawn pixelLineWidth 0"/>
+              <v:f eqn="sum @0 1 0"/>
+              <v:f eqn="sum 0 0 @1"/>
+              <v:f eqn="prod @2 1 2"/>
+              <v:f eqn="prod @3 21600 pixelWidth"/>
+              <v:f eqn="prod @3 21600 pixelHeight"/>
+              <v:f eqn="sum @0 0 1"/>
+              <v:f eqn="prod @6 1 2"/>
+              <v:f eqn="prod @7 21600 pixelWidth"/>
+              <v:f eqn="sum @8 21600 0"/>
+              <v:f eqn="prod @7 21600 pixelHeight"/>
+              <v:f eqn="sum @10 21600 0"/>
+            </v:formulas>
+            <v:path o:extrusionok="f" gradientshapeok="t" o:connecttype="rect"/>
+            <o:lock v:ext="edit" aspectratio="t"/>
+          </v:shapetype>
+          <v:shape id="_x0000_i1025" type="#_x0000_t75" style="width:409.5pt;height:36.75pt">
+            <v:imagedata r:id="rId12" o:title="mine_B_01"/>
+          </v:shape>
+        </w:pict>
+      </w:r>
+    </w:p>
+    <w:p>
+      <w:pPr>
+        <w:rPr>
+          <w:rFonts w:ascii="휴먼모음T" w:eastAsia="휴먼모음T"/>
+          <w:lang w:val="en-US"/>
+        </w:rPr>
+      </w:pPr>
+      <w:r>
+        <w:rPr>
+          <w:rFonts w:ascii="휴먼모음T" w:eastAsia="휴먼모음T"/>
+          <w:lang w:val="en-US"/>
+        </w:rPr>
+        <w:pict w14:anchorId="27F708F5">
+          <v:shape id="_x0000_i1026" type="#_x0000_t75" style="width:305.25pt;height:36.75pt">
+            <v:imagedata r:id="rId13" o:title="mine_B_02"/>
+          </v:shape>
+        </w:pict>
+      </w:r>
+      <w:r>
+        <w:rPr>
+          <w:rFonts w:ascii="휴먼모음T" w:eastAsia="휴먼모음T"/>
+          <w:lang w:val="en-US"/>
+        </w:rPr>
+        <w:pict w14:anchorId="0363D6F5">
+          <v:shape id="_x0000_i1027" type="#_x0000_t75" style="width:429.75pt;height:60pt">
+            <v:imagedata r:id="rId14" o:title="mine_B_03"/>
+          </v:shape>
+        </w:pict>
+      </w:r>
+    </w:p>
+    <w:p>
+      <w:pPr>
+        <w:rPr>
+          <w:rFonts w:ascii="휴먼모음T" w:eastAsia="휴먼모음T"/>
+          <w:lang w:val="en-US"/>
+        </w:rPr>
+      </w:pPr>
+      <w:r>
+        <w:rPr>
+          <w:rFonts w:ascii="휴먼모음T" w:eastAsia="휴먼모음T" w:hint="eastAsia"/>
+          <w:lang w:val="en-US"/>
+        </w:rPr>
+        <w:t xml:space="preserve">식별자의 </w:t>
+      </w:r>
+      <w:r>
+        <w:rPr>
+          <w:rFonts w:ascii="휴먼모음T" w:eastAsia="휴먼모음T" w:hint="eastAsia"/>
+          <w:lang w:val="en-US"/>
+        </w:rPr>
+        <w:t>선정이 정말</w:t>
+      </w:r>
+      <w:r>
+        <w:rPr>
+          <w:rFonts w:ascii="휴먼모음T" w:eastAsia="휴먼모음T" w:hint="eastAsia"/>
+          <w:lang w:val="en-US"/>
+        </w:rPr>
+        <w:t xml:space="preserve"> </w:t>
+      </w:r>
+      <w:r>
+        <w:rPr>
+          <w:rFonts w:ascii="휴먼모음T" w:eastAsia="휴먼모음T" w:hint="eastAsia"/>
+          <w:lang w:val="en-US"/>
+        </w:rPr>
+        <w:t>중요하다</w:t>
+      </w:r>
+      <w:r>
+        <w:rPr>
+          <w:rFonts w:ascii="휴먼모음T" w:eastAsia="휴먼모음T" w:hint="eastAsia"/>
+          <w:lang w:val="en-US"/>
+        </w:rPr>
+        <w:t>는 것을 실감했다.</w:t>
+      </w:r>
+      <w:r>
+        <w:rPr>
+          <w:rFonts w:ascii="휴먼모음T" w:eastAsia="휴먼모음T" w:hint="eastAsia"/>
+          <w:lang w:val="en-US"/>
+        </w:rPr>
+        <w:t xml:space="preserve"> 주변 8칸에 대해 작업하려하는 부분이다.</w:t>
+      </w:r>
+    </w:p>
+    <w:p>
+      <w:pPr>
+        <w:rPr>
+          <w:rFonts w:ascii="휴먼모음T" w:eastAsia="휴먼모음T"/>
+          <w:lang w:val="en-US"/>
+        </w:rPr>
+      </w:pPr>
+      <w:r>
+        <w:rPr>
+          <w:rFonts w:ascii="휴먼모음T" w:eastAsia="휴먼모음T" w:hint="eastAsia"/>
+          <w:lang w:val="en-US"/>
+        </w:rPr>
+        <w:t>예시로</w:t>
+      </w:r>
+      <w:r>
+        <w:rPr>
+          <w:rFonts w:ascii="휴먼모음T" w:eastAsia="휴먼모음T" w:hint="eastAsia"/>
+          <w:lang w:val="en-US"/>
+        </w:rPr>
+        <w:t xml:space="preserve"> “변수 = </w:t>
+      </w:r>
+      <w:r>
+        <w:rPr>
+          <w:rFonts w:ascii="휴먼모음T" w:eastAsia="휴먼모음T" w:hint="eastAsia"/>
+          <w:lang w:val="en-US"/>
+        </w:rPr>
+        <w:t>y + Y + r</w:t>
+      </w:r>
+      <w:r>
+        <w:rPr>
+          <w:rFonts w:ascii="휴먼모음T" w:eastAsia="휴먼모음T" w:hint="eastAsia"/>
+          <w:lang w:val="en-US"/>
+        </w:rPr>
+        <w:t xml:space="preserve"> “ 하여 DData[변수] 로 중복코딩과 가독성 두가지를 동시에 해결 할 수도 있다.</w:t>
+      </w:r>
+    </w:p>
+    <w:p>
+      <w:pPr>
+        <w:rPr>
+          <w:rFonts w:ascii="휴먼모음T" w:eastAsia="휴먼모음T"/>
+          <w:lang w:val="en-US"/>
+        </w:rPr>
+      </w:pPr>
+    </w:p>
+    <w:p>
+      <w:pPr>
+        <w:rPr>
+          <w:rFonts w:ascii="휴먼모음T" w:eastAsia="휴먼모음T"/>
+          <w:lang w:val="en-US"/>
+        </w:rPr>
+      </w:pPr>
+      <w:r>
+        <w:rPr>
+          <w:rFonts w:ascii="휴먼모음T" w:eastAsia="휴먼모음T" w:hint="eastAsia"/>
+          <w:lang w:val="en-US"/>
+        </w:rPr>
+        <w:t>- Define</w:t>
+      </w:r>
+      <w:proofErr w:type="gramStart"/>
+      <w:r>
+        <w:rPr>
+          <w:rFonts w:ascii="휴먼모음T" w:eastAsia="휴먼모음T" w:hint="eastAsia"/>
+          <w:lang w:val="en-US"/>
+        </w:rPr>
+        <w:t>::</w:t>
+      </w:r>
+      <w:proofErr w:type="gramEnd"/>
+      <w:r>
+        <w:rPr>
+          <w:rFonts w:ascii="휴먼모음T" w:eastAsia="휴먼모음T" w:hint="eastAsia"/>
+          <w:lang w:val="en-US"/>
+        </w:rPr>
+        <w:t>MapData[][][]</w:t>
+      </w:r>
+    </w:p>
+    <w:p>
+      <w:pPr>
+        <w:rPr>
+          <w:rFonts w:ascii="휴먼모음T" w:eastAsia="휴먼모음T"/>
+          <w:lang w:val="en-US"/>
+        </w:rPr>
+      </w:pPr>
+      <w:r>
+        <w:rPr>
+          <w:rFonts w:ascii="휴먼모음T" w:eastAsia="휴먼모음T" w:hint="eastAsia"/>
+          <w:noProof/>
+          <w:lang w:val="en-US"/>
+        </w:rPr>
+        <w:drawing>
+          <wp:inline distT="0" distB="0" distL="0" distR="0" wp14:anchorId="2458DB4F" wp14:editId="7FE21DAB">
+            <wp:extent cx="5724525" cy="1419225"/>
+            <wp:effectExtent l="0" t="0" r="9525" b="9525"/>
+            <wp:docPr id="6" name="그림 6"/>
+            <wp:cNvGraphicFramePr>
+              <a:graphicFrameLocks xmlns:a="http://schemas.openxmlformats.org/drawingml/2006/main" noChangeAspect="1"/>
+            </wp:cNvGraphicFramePr>
+            <a:graphic xmlns:a="http://schemas.openxmlformats.org/drawingml/2006/main">
+              <a:graphicData uri="http://schemas.openxmlformats.org/drawingml/2006/picture">
+                <pic:pic xmlns:pic="http://schemas.openxmlformats.org/drawingml/2006/picture">
+                  <pic:nvPicPr>
+                    <pic:cNvPr id="0" name="Picture 6"/>
+                    <pic:cNvPicPr>
+                      <a:picLocks noChangeAspect="1" noChangeArrowheads="1"/>
+                    </pic:cNvPicPr>
+                  </pic:nvPicPr>
+                  <pic:blipFill>
+                    <a:blip r:embed="rId15">
+                      <a:extLst>
+                        <a:ext uri="{28A0092B-C50C-407E-A947-70E740481C1C}">
+                          <a14:useLocalDpi xmlns:a14="http://schemas.microsoft.com/office/drawing/2010/main" val="0"/>
+                        </a:ext>
+                      </a:extLst>
+                    </a:blip>
+                    <a:srcRect/>
+                    <a:stretch>
+                      <a:fillRect/>
+                    </a:stretch>
+                  </pic:blipFill>
+                  <pic:spPr bwMode="auto">
+                    <a:xfrm>
+                      <a:off x="0" y="0"/>
+                      <a:ext cx="5724525" cy="1419225"/>
+                    </a:xfrm>
+                    <a:prstGeom prst="rect">
+                      <a:avLst/>
+                    </a:prstGeom>
+                    <a:noFill/>
+                    <a:ln>
+                      <a:noFill/>
+                    </a:ln>
+                  </pic:spPr>
+                </pic:pic>
+              </a:graphicData>
+            </a:graphic>
+          </wp:inline>
+        </w:drawing>
+      </w:r>
+    </w:p>
+    <w:p>
+      <w:pPr>
+        <w:rPr>
+          <w:rFonts w:ascii="휴먼모음T" w:eastAsia="휴먼모음T"/>
+          <w:lang w:val="en-US"/>
+        </w:rPr>
+      </w:pPr>
+      <w:r>
+        <w:rPr>
+          <w:rFonts w:ascii="휴먼모음T" w:eastAsia="휴먼모음T" w:hint="eastAsia"/>
+          <w:lang w:val="en-US"/>
+        </w:rPr>
+        <w:t>비어있는 맵은 이전에 언급한 Intro</w:t>
+      </w:r>
+      <w:proofErr w:type="gramStart"/>
+      <w:r>
+        <w:rPr>
+          <w:rFonts w:ascii="휴먼모음T" w:eastAsia="휴먼모음T" w:hint="eastAsia"/>
+          <w:lang w:val="en-US"/>
+        </w:rPr>
+        <w:t>::</w:t>
+      </w:r>
+      <w:proofErr w:type="gramEnd"/>
+      <w:r>
+        <w:rPr>
+          <w:rFonts w:ascii="휴먼모음T" w:eastAsia="휴먼모음T" w:hint="eastAsia"/>
+          <w:lang w:val="en-US"/>
+        </w:rPr>
+        <w:t>Level() 외에는 사용하지 않는다. (이러한 맵은 3개다.)</w:t>
+      </w:r>
+    </w:p>
+    <w:p>
+      <w:pPr>
+        <w:rPr>
+          <w:rFonts w:ascii="휴먼모음T" w:eastAsia="휴먼모음T" w:hint="eastAsia"/>
+          <w:lang w:val="en-US"/>
+        </w:rPr>
+      </w:pPr>
+    </w:p>
+    <w:p>
+      <w:pPr>
+        <w:rPr>
+          <w:rFonts w:ascii="휴먼모음T" w:eastAsia="휴먼모음T" w:hint="eastAsia"/>
+          <w:lang w:val="en-US"/>
+        </w:rPr>
+      </w:pPr>
+      <w:r>
+        <w:rPr>
+          <w:rFonts w:ascii="휴먼모음T" w:eastAsia="휴먼모음T"/>
+          <w:lang w:val="en-US"/>
+        </w:rPr>
+        <w:br w:type="page"/>
+      </w:r>
+    </w:p>
+    <w:p>
+      <w:pPr>
+        <w:rPr>
+          <w:rFonts w:ascii="휴먼모음T" w:eastAsia="휴먼모음T"/>
+          <w:lang w:val="en-US"/>
+        </w:rPr>
+      </w:pPr>
+      <w:r>
+        <w:rPr>
+          <w:rFonts w:ascii="휴먼모음T" w:eastAsia="휴먼모음T" w:hint="eastAsia"/>
+          <w:lang w:val="en-US"/>
+        </w:rPr>
+        <w:lastRenderedPageBreak/>
+        <w:t>- Define</w:t>
+      </w:r>
+      <w:proofErr w:type="gramStart"/>
+      <w:r>
+        <w:rPr>
+          <w:rFonts w:ascii="휴먼모음T" w:eastAsia="휴먼모음T" w:hint="eastAsia"/>
+          <w:lang w:val="en-US"/>
+        </w:rPr>
+        <w:t>::</w:t>
       </w:r>
       <w:proofErr w:type="gramEnd"/>
       <w:r>
@@ -1066,7 +1421,7 @@
                     </pic:cNvPicPr>
                   </pic:nvPicPr>
                   <pic:blipFill>
-                    <a:blip r:embed="rId12">
+                    <a:blip r:embed="rId16">
                       <a:extLst>
                         <a:ext uri="{28A0092B-C50C-407E-A947-70E740481C1C}">
                           <a14:useLocalDpi xmlns:a14="http://schemas.microsoft.com/office/drawing/2010/main" val="0"/>
@@ -1132,23 +1487,7 @@
           <w:rFonts w:ascii="휴먼모음T" w:eastAsia="휴먼모음T" w:hint="eastAsia"/>
           <w:lang w:val="en-US"/>
         </w:rPr>
-        <w:t xml:space="preserve">그렇다면 </w:t>
-      </w:r>
-      <w:proofErr w:type="gramStart"/>
-      <w:r>
-        <w:rPr>
-          <w:rFonts w:ascii="휴먼모음T" w:eastAsia="휴먼모음T" w:hint="eastAsia"/>
-          <w:lang w:val="en-US"/>
-        </w:rPr>
-        <w:t>const 는</w:t>
-      </w:r>
-      <w:proofErr w:type="gramEnd"/>
-      <w:r>
-        <w:rPr>
-          <w:rFonts w:ascii="휴먼모음T" w:eastAsia="휴먼모음T" w:hint="eastAsia"/>
-          <w:lang w:val="en-US"/>
-        </w:rPr>
-        <w:t xml:space="preserve"> </w:t>
+        <w:t xml:space="preserve">그렇다면 const 는 </w:t>
       </w:r>
       <w:r>
         <w:rPr>
@@ -1161,7 +1500,7 @@
     <w:p>
       <w:pPr>
         <w:rPr>
-          <w:rFonts w:ascii="휴먼모음T" w:eastAsia="휴먼모음T" w:hint="eastAsia"/>
+          <w:rFonts w:ascii="휴먼모음T" w:eastAsia="휴먼모음T"/>
           <w:lang w:val="en-US"/>
         </w:rPr>
       </w:pPr>
@@ -1180,204 +1519,8 @@
           <w:lang w:val="en-US"/>
         </w:rPr>
       </w:pPr>
-    </w:p>
-    <w:p>
-      <w:pPr>
-        <w:rPr>
-          <w:rFonts w:ascii="휴먼모음T" w:eastAsia="휴먼모음T"/>
-          <w:lang w:val="en-US"/>
-        </w:rPr>
-      </w:pPr>
-      <w:r>
-        <w:rPr>
-          <w:rFonts w:ascii="휴먼모음T" w:eastAsia="휴먼모음T" w:hint="eastAsia"/>
-          <w:lang w:val="en-US"/>
-        </w:rPr>
-        <w:t xml:space="preserve">- </w:t>
-      </w:r>
-      <w:proofErr w:type="gramStart"/>
-      <w:r>
-        <w:rPr>
-          <w:rFonts w:ascii="휴먼모음T" w:eastAsia="휴먼모음T" w:hint="eastAsia"/>
-          <w:lang w:val="en-US"/>
-        </w:rPr>
-        <w:t>Define::</w:t>
-      </w:r>
-      <w:proofErr w:type="gramEnd"/>
-      <w:r>
-        <w:rPr>
-          <w:rFonts w:ascii="휴먼모음T" w:eastAsia="휴먼모음T" w:hint="eastAsia"/>
-          <w:lang w:val="en-US"/>
-        </w:rPr>
-        <w:t>MapData[][][]</w:t>
-      </w:r>
-    </w:p>
-    <w:p>
-      <w:pPr>
-        <w:rPr>
-          <w:rFonts w:ascii="휴먼모음T" w:eastAsia="휴먼모음T"/>
-          <w:lang w:val="en-US"/>
-        </w:rPr>
-      </w:pPr>
-      <w:r>
-        <w:rPr>
-          <w:rFonts w:ascii="휴먼모음T" w:eastAsia="휴먼모음T" w:hint="eastAsia"/>
-          <w:noProof/>
-          <w:lang w:val="en-US"/>
-        </w:rPr>
-        <w:drawing>
-          <wp:inline distT="0" distB="0" distL="0" distR="0" wp14:anchorId="380EA165" wp14:editId="245279FB">
-            <wp:extent cx="5724525" cy="1419225"/>
-            <wp:effectExtent l="0" t="0" r="9525" b="9525"/>
-            <wp:docPr id="6" name="그림 6"/>
-            <wp:cNvGraphicFramePr>
-              <a:graphicFrameLocks xmlns:a="http://schemas.openxmlformats.org/drawingml/2006/main" noChangeAspect="1"/>
-            </wp:cNvGraphicFramePr>
-            <a:graphic xmlns:a="http://schemas.openxmlformats.org/drawingml/2006/main">
-              <a:graphicData uri="http://schemas.openxmlformats.org/drawingml/2006/picture">
-                <pic:pic xmlns:pic="http://schemas.openxmlformats.org/drawingml/2006/picture">
-                  <pic:nvPicPr>
-                    <pic:cNvPr id="0" name="Picture 6"/>
-                    <pic:cNvPicPr>
-                      <a:picLocks noChangeAspect="1" noChangeArrowheads="1"/>
-                    </pic:cNvPicPr>
-                  </pic:nvPicPr>
-                  <pic:blipFill>
-                    <a:blip r:embed="rId13">
-                      <a:extLst>
-                        <a:ext uri="{28A0092B-C50C-407E-A947-70E740481C1C}">
-                          <a14:useLocalDpi xmlns:a14="http://schemas.microsoft.com/office/drawing/2010/main" val="0"/>
-                        </a:ext>
-                      </a:extLst>
-                    </a:blip>
-                    <a:srcRect/>
-                    <a:stretch>
-                      <a:fillRect/>
-                    </a:stretch>
-                  </pic:blipFill>
-                  <pic:spPr bwMode="auto">
-                    <a:xfrm>
-                      <a:off x="0" y="0"/>
-                      <a:ext cx="5724525" cy="1419225"/>
-                    </a:xfrm>
-                    <a:prstGeom prst="rect">
-                      <a:avLst/>
-                    </a:prstGeom>
-                    <a:noFill/>
-                    <a:ln>
-                      <a:noFill/>
-                    </a:ln>
-                  </pic:spPr>
-                </pic:pic>
-              </a:graphicData>
-            </a:graphic>
-          </wp:inline>
-        </w:drawing>
-      </w:r>
-    </w:p>
-    <w:p>
-      <w:pPr>
-        <w:rPr>
-          <w:rFonts w:ascii="휴먼모음T" w:eastAsia="휴먼모음T"/>
-          <w:lang w:val="en-US"/>
-        </w:rPr>
-      </w:pPr>
-      <w:r>
-        <w:rPr>
-          <w:rFonts w:ascii="휴먼모음T" w:eastAsia="휴먼모음T" w:hint="eastAsia"/>
-          <w:lang w:val="en-US"/>
-        </w:rPr>
-        <w:t>비어있는 맵은 이전</w:t>
-      </w:r>
-      <w:r>
-        <w:rPr>
-          <w:rFonts w:ascii="휴먼모음T" w:eastAsia="휴먼모음T" w:hint="eastAsia"/>
-          <w:lang w:val="en-US"/>
-        </w:rPr>
-        <w:t>에 언급한</w:t>
-      </w:r>
-      <w:r>
-        <w:rPr>
-          <w:rFonts w:ascii="휴먼모음T" w:eastAsia="휴먼모음T" w:hint="eastAsia"/>
-          <w:lang w:val="en-US"/>
-        </w:rPr>
-        <w:t xml:space="preserve"> </w:t>
-      </w:r>
-      <w:proofErr w:type="gramStart"/>
-      <w:r>
-        <w:rPr>
-          <w:rFonts w:ascii="휴먼모음T" w:eastAsia="휴먼모음T" w:hint="eastAsia"/>
-          <w:lang w:val="en-US"/>
-        </w:rPr>
-        <w:t>Intro::</w:t>
-      </w:r>
-      <w:proofErr w:type="gramEnd"/>
-      <w:r>
-        <w:rPr>
-          <w:rFonts w:ascii="휴먼모음T" w:eastAsia="휴먼모음T" w:hint="eastAsia"/>
-          <w:lang w:val="en-US"/>
-        </w:rPr>
-        <w:t xml:space="preserve">Level() 외에는 </w:t>
-      </w:r>
-      <w:r>
-        <w:rPr>
-          <w:rFonts w:ascii="휴먼모음T" w:eastAsia="휴먼모음T" w:hint="eastAsia"/>
-          <w:lang w:val="en-US"/>
-        </w:rPr>
-        <w:t>사용하지</w:t>
-      </w:r>
-      <w:r>
-        <w:rPr>
-          <w:rFonts w:ascii="휴먼모음T" w:eastAsia="휴먼모음T" w:hint="eastAsia"/>
-          <w:lang w:val="en-US"/>
-        </w:rPr>
-        <w:t xml:space="preserve"> 않는다</w:t>
-      </w:r>
-      <w:r>
-        <w:rPr>
-          <w:rFonts w:ascii="휴먼모음T" w:eastAsia="휴먼모음T" w:hint="eastAsia"/>
-          <w:lang w:val="en-US"/>
-        </w:rPr>
-        <w:t>. (</w:t>
-      </w:r>
-      <w:r>
-        <w:rPr>
-          <w:rFonts w:ascii="휴먼모음T" w:eastAsia="휴먼모음T" w:hint="eastAsia"/>
-          <w:lang w:val="en-US"/>
-        </w:rPr>
-        <w:t xml:space="preserve">이러한 </w:t>
-      </w:r>
-      <w:r>
-        <w:rPr>
-          <w:rFonts w:ascii="휴먼모음T" w:eastAsia="휴먼모음T" w:hint="eastAsia"/>
-          <w:lang w:val="en-US"/>
-        </w:rPr>
-        <w:t>맵은 3개다.)</w:t>
-      </w:r>
-    </w:p>
-    <w:p>
-      <w:pPr>
-        <w:rPr>
-          <w:rFonts w:ascii="휴먼모음T" w:eastAsia="휴먼모음T"/>
-          <w:lang w:val="en-US"/>
-        </w:rPr>
-      </w:pPr>
-    </w:p>
-    <w:p>
-      <w:pPr>
-        <w:rPr>
-          <w:rFonts w:ascii="휴먼모음T" w:eastAsia="휴먼모음T"/>
-          <w:lang w:val="en-US"/>
-        </w:rPr>
-      </w:pPr>
-    </w:p>
-    <w:p>
-      <w:pPr>
-        <w:rPr>
-          <w:rFonts w:ascii="휴먼모음T" w:eastAsia="휴먼모음T" w:hint="eastAsia"/>
-          <w:lang w:val="en-US"/>
-        </w:rPr>
-      </w:pPr>
+      <w:bookmarkStart w:id="0" w:name="_GoBack"/>
+      <w:bookmarkEnd w:id="0"/>
     </w:p>
     <w:p>
       <w:pPr>
@@ -1548,7 +1691,7 @@
 </file>
 
 <file path=word/numbering.xml><?xml version="1.0" encoding="utf-8"?>
-<w:numbering xmlns:wpc="http://schemas.microsoft.com/office/word/2010/wordprocessingCanvas" xmlns:cx="http://schemas.microsoft.com/office/drawing/2014/chartex" xmlns:cx1="http://schemas.microsoft.com/office/drawing/2015/9/8/chartex" xmlns:cx2="http://schemas.microsoft.com/office/drawing/2015/10/21/chartex" xmlns:cx3="http://schemas.microsoft.com/office/drawing/2016/5/9/chartex" xmlns:cx4="http://schemas.microsoft.com/office/drawing/2016/5/10/chartex" xmlns:cx5="http://schemas.microsoft.com/office/drawing/2016/5/11/chartex" xmlns:cx6="http://schemas.microsoft.com/office/drawing/2016/5/12/chartex" xmlns:cx7="http://schemas.microsoft.com/office/drawing/2016/5/13/chartex" xmlns:cx8="http://schemas.microsoft.com/office/drawing/2016/5/14/chartex" xmlns:mc="http://schemas.openxmlformats.org/markup-compatibility/2006" xmlns:aink="http://schemas.microsoft.com/office/drawing/2016/ink" xmlns:am3d="http://schemas.microsoft.com/office/drawing/2017/model3d" xmlns:o="urn:schemas-microsoft-com:office:office" xmlns:r="http://schemas.openxmlformats.org/officeDocument/2006/relationships" xmlns:m="http://schemas.openxmlformats.org/officeDocument/2006/math" xmlns:v="urn:schemas-microsoft-com:vml" xmlns:wp14="http://schemas.microsoft.com/office/word/2010/wordprocessingDrawing" xmlns:wp="http://schemas.openxmlformats.org/drawingml/2006/wordprocessingDrawing" xmlns:w10="urn:schemas-microsoft-com:office:word" xmlns:w="http://schemas.openxmlformats.org/wordprocessingml/2006/main" xmlns:w14="http://schemas.microsoft.com/office/word/2010/wordml" xmlns:w15="http://schemas.microsoft.com/office/word/2012/wordml" xmlns:w16cid="http://schemas.microsoft.com/office/word/2016/wordml/cid" xmlns:w16se="http://schemas.microsoft.com/office/word/2015/wordml/symex" xmlns:wpg="http://schemas.microsoft.com/office/word/2010/wordprocessingGroup" xmlns:wpi="http://schemas.microsoft.com/office/word/2010/wordprocessingInk" xmlns:wne="http://schemas.microsoft.com/office/word/2006/wordml" xmlns:wps="http://schemas.microsoft.com/office/word/2010/wordprocessingShape" mc:Ignorable="w14 w15 w16se w16cid wp14">
+<w:numbering xmlns:wpc="http://schemas.microsoft.com/office/word/2010/wordprocessingCanvas" xmlns:cx="http://schemas.microsoft.com/office/drawing/2014/chartex" xmlns:mc="http://schemas.openxmlformats.org/markup-compatibility/2006" xmlns:o="urn:schemas-microsoft-com:office:office" xmlns:r="http://schemas.openxmlformats.org/officeDocument/2006/relationships" xmlns:m="http://schemas.openxmlformats.org/officeDocument/2006/math" xmlns:v="urn:schemas-microsoft-com:vml" xmlns:wp14="http://schemas.microsoft.com/office/word/2010/wordprocessingDrawing" xmlns:wp="http://schemas.openxmlformats.org/drawingml/2006/wordprocessingDrawing" xmlns:w10="urn:schemas-microsoft-com:office:word" xmlns:w="http://schemas.openxmlformats.org/wordprocessingml/2006/main" xmlns:w14="http://schemas.microsoft.com/office/word/2010/wordml" xmlns:w15="http://schemas.microsoft.com/office/word/2012/wordml" xmlns:w16se="http://schemas.microsoft.com/office/word/2015/wordml/symex" xmlns:wpg="http://schemas.microsoft.com/office/word/2010/wordprocessingGroup" xmlns:wpi="http://schemas.microsoft.com/office/word/2010/wordprocessingInk" xmlns:wne="http://schemas.microsoft.com/office/word/2006/wordml" xmlns:wps="http://schemas.microsoft.com/office/word/2010/wordprocessingShape" mc:Ignorable="w14 w15 w16se wp14">
   <w:abstractNum w:abstractNumId="0" w15:restartNumberingAfterBreak="0">
     <w:nsid w:val="121B3AEB"/>
     <w:multiLevelType w:val="hybridMultilevel"/>
@@ -2133,7 +2276,7 @@
 </file>
 
 <file path=word/styles.xml><?xml version="1.0" encoding="utf-8"?>
-<w:styles xmlns:mc="http://schemas.openxmlformats.org/markup-compatibility/2006" xmlns:r="http://schemas.openxmlformats.org/officeDocument/2006/relationships" xmlns:w="http://schemas.openxmlformats.org/wordprocessingml/2006/main" xmlns:w14="http://schemas.microsoft.com/office/word/2010/wordml" xmlns:w15="http://schemas.microsoft.com/office/word/2012/wordml" xmlns:w16cid="http://schemas.microsoft.com/office/word/2016/wordml/cid" xmlns:w16se="http://schemas.microsoft.com/office/word/2015/wordml/symex" mc:Ignorable="w14 w15 w16se w16cid">
+<w:styles xmlns:mc="http://schemas.openxmlformats.org/markup-compatibility/2006" xmlns:r="http://schemas.openxmlformats.org/officeDocument/2006/relationships" xmlns:w="http://schemas.openxmlformats.org/wordprocessingml/2006/main" xmlns:w14="http://schemas.microsoft.com/office/word/2010/wordml" xmlns:w15="http://schemas.microsoft.com/office/word/2012/wordml" xmlns:w16se="http://schemas.microsoft.com/office/word/2015/wordml/symex" mc:Ignorable="w14 w15 w16se">
   <w:docDefaults>
     <w:rPrDefault>
       <w:rPr>
@@ -2149,7 +2292,7 @@
       </w:pPr>
     </w:pPrDefault>
   </w:docDefaults>
-  <w:latentStyles w:defLockedState="0" w:defUIPriority="99" w:defSemiHidden="0" w:defUnhideWhenUsed="0" w:defQFormat="0" w:count="376">
+  <w:latentStyles w:defLockedState="0" w:defUIPriority="99" w:defSemiHidden="0" w:defUnhideWhenUsed="0" w:defQFormat="0" w:count="371">
     <w:lsdException w:name="Normal" w:uiPriority="0" w:qFormat="1"/>
     <w:lsdException w:name="heading 1" w:uiPriority="9" w:qFormat="1"/>
     <w:lsdException w:name="heading 2" w:semiHidden="1" w:uiPriority="9" w:unhideWhenUsed="1" w:qFormat="1"/>
@@ -2521,11 +2664,6 @@
     <w:lsdException w:name="List Table 5 Dark Accent 6" w:uiPriority="50"/>
     <w:lsdException w:name="List Table 6 Colorful Accent 6" w:uiPriority="51"/>
     <w:lsdException w:name="List Table 7 Colorful Accent 6" w:uiPriority="52"/>
-    <w:lsdException w:name="Mention" w:semiHidden="1" w:unhideWhenUsed="1"/>
-    <w:lsdException w:name="Smart Hyperlink" w:semiHidden="1" w:unhideWhenUsed="1"/>
-    <w:lsdException w:name="Hashtag" w:semiHidden="1" w:unhideWhenUsed="1"/>
-    <w:lsdException w:name="Unresolved Mention" w:semiHidden="1" w:unhideWhenUsed="1"/>
-    <w:lsdException w:name="Smart Link" w:semiHidden="1" w:unhideWhenUsed="1"/>
   </w:latentStyles>
   <w:style w:type="paragraph" w:default="1" w:styleId="a">
     <w:name w:val="Normal"/>
@@ -3054,7 +3192,7 @@
 </file>
 
 <file path=customXml/itemProps1.xml><?xml version="1.0" encoding="utf-8"?>
-<ds:datastoreItem xmlns:ds="http://schemas.openxmlformats.org/officeDocument/2006/customXml" ds:itemID="{1AD853AD-C533-4B65-83DB-F73D8C941ED9}">
+<ds:datastoreItem xmlns:ds="http://schemas.openxmlformats.org/officeDocument/2006/customXml" ds:itemID="{0DCE34EF-AA73-439D-ADCC-78CFD6D12076}">
   <ds:schemaRefs>
     <ds:schemaRef ds:uri="http://schemas.openxmlformats.org/officeDocument/2006/bibliography"/>
   </ds:schemaRefs>

</xml_diff>